<commit_message>
tai lan 2 them file
</commit_message>
<xml_diff>
--- a/Bài 1-Tìm giá trị lớn nhất của 2 số tự nhiên.docx
+++ b/Bài 1-Tìm giá trị lớn nhất của 2 số tự nhiên.docx
@@ -359,6 +359,187 @@
       <w:pPr>
         <w:pStyle w:val="ListParagraph"/>
       </w:pPr>
+      <w:r>
+        <w:t>BEGIN</w:t>
+      </w:r>
+    </w:p>
+    <w:p>
+      <w:pPr>
+        <w:pStyle w:val="ListParagraph"/>
+      </w:pPr>
+      <w:r>
+        <w:t xml:space="preserve">INPUT </w:t>
+      </w:r>
+      <w:proofErr w:type="spellStart"/>
+      <w:r>
+        <w:t>a</w:t>
+      </w:r>
+      <w:proofErr w:type="gramStart"/>
+      <w:r>
+        <w:t>,b</w:t>
+      </w:r>
+      <w:proofErr w:type="spellEnd"/>
+      <w:proofErr w:type="gramEnd"/>
+    </w:p>
+    <w:p>
+      <w:pPr>
+        <w:pStyle w:val="ListParagraph"/>
+      </w:pPr>
+      <w:r>
+        <w:t>IF a = b</w:t>
+      </w:r>
+      <w:r>
+        <w:t xml:space="preserve"> THEN</w:t>
+      </w:r>
+    </w:p>
+    <w:p>
+      <w:pPr>
+        <w:pStyle w:val="ListParagraph"/>
+      </w:pPr>
+      <w:r>
+        <w:t xml:space="preserve">    PRINT “</w:t>
+      </w:r>
+      <w:proofErr w:type="spellStart"/>
+      <w:r>
+        <w:t>Gia</w:t>
+      </w:r>
+      <w:proofErr w:type="spellEnd"/>
+      <w:r>
+        <w:t xml:space="preserve"> tri </w:t>
+      </w:r>
+      <w:proofErr w:type="spellStart"/>
+      <w:r>
+        <w:t>lon</w:t>
+      </w:r>
+      <w:proofErr w:type="spellEnd"/>
+      <w:r>
+        <w:t xml:space="preserve"> </w:t>
+      </w:r>
+      <w:proofErr w:type="spellStart"/>
+      <w:r>
+        <w:t>nhat</w:t>
+      </w:r>
+      <w:proofErr w:type="spellEnd"/>
+      <w:r>
+        <w:t xml:space="preserve"> la a = b”</w:t>
+      </w:r>
+    </w:p>
+    <w:p>
+      <w:pPr>
+        <w:pStyle w:val="ListParagraph"/>
+      </w:pPr>
+      <w:r>
+        <w:t>ELSE</w:t>
+      </w:r>
+    </w:p>
+    <w:p>
+      <w:pPr>
+        <w:pStyle w:val="ListParagraph"/>
+      </w:pPr>
+      <w:r>
+        <w:t xml:space="preserve">     IF a &gt; b</w:t>
+      </w:r>
+      <w:r>
+        <w:t xml:space="preserve"> THEN</w:t>
+      </w:r>
+    </w:p>
+    <w:p>
+      <w:pPr>
+        <w:pStyle w:val="ListParagraph"/>
+      </w:pPr>
+      <w:r>
+        <w:t xml:space="preserve">         PRINT “</w:t>
+      </w:r>
+      <w:proofErr w:type="spellStart"/>
+      <w:r>
+        <w:t>Gia</w:t>
+      </w:r>
+      <w:proofErr w:type="spellEnd"/>
+      <w:r>
+        <w:t xml:space="preserve"> tri </w:t>
+      </w:r>
+      <w:proofErr w:type="spellStart"/>
+      <w:r>
+        <w:t>lon</w:t>
+      </w:r>
+      <w:proofErr w:type="spellEnd"/>
+      <w:r>
+        <w:t xml:space="preserve"> </w:t>
+      </w:r>
+      <w:proofErr w:type="spellStart"/>
+      <w:r>
+        <w:t>nhat</w:t>
+      </w:r>
+      <w:proofErr w:type="spellEnd"/>
+      <w:r>
+        <w:t xml:space="preserve"> la a”</w:t>
+      </w:r>
+      <w:bookmarkStart w:id="0" w:name="_GoBack"/>
+      <w:bookmarkEnd w:id="0"/>
+    </w:p>
+    <w:p>
+      <w:pPr>
+        <w:pStyle w:val="ListParagraph"/>
+      </w:pPr>
+      <w:r>
+        <w:t xml:space="preserve">     ELSE</w:t>
+      </w:r>
+    </w:p>
+    <w:p>
+      <w:pPr>
+        <w:pStyle w:val="ListParagraph"/>
+      </w:pPr>
+      <w:r>
+        <w:t xml:space="preserve">         PRINT “</w:t>
+      </w:r>
+      <w:proofErr w:type="spellStart"/>
+      <w:r>
+        <w:t>Gia</w:t>
+      </w:r>
+      <w:proofErr w:type="spellEnd"/>
+      <w:r>
+        <w:t xml:space="preserve"> tri </w:t>
+      </w:r>
+      <w:proofErr w:type="spellStart"/>
+      <w:r>
+        <w:t>lon</w:t>
+      </w:r>
+      <w:proofErr w:type="spellEnd"/>
+      <w:r>
+        <w:t xml:space="preserve"> </w:t>
+      </w:r>
+      <w:proofErr w:type="spellStart"/>
+      <w:r>
+        <w:t>nhat</w:t>
+      </w:r>
+      <w:proofErr w:type="spellEnd"/>
+      <w:r>
+        <w:t xml:space="preserve"> la b”</w:t>
+      </w:r>
+    </w:p>
+    <w:p>
+      <w:pPr>
+        <w:pStyle w:val="ListParagraph"/>
+      </w:pPr>
+      <w:r>
+        <w:t xml:space="preserve">     END IF</w:t>
+      </w:r>
+    </w:p>
+    <w:p>
+      <w:pPr>
+        <w:pStyle w:val="ListParagraph"/>
+      </w:pPr>
+      <w:r>
+        <w:t>END IF</w:t>
+      </w:r>
+    </w:p>
+    <w:p>
+      <w:pPr>
+        <w:pStyle w:val="ListParagraph"/>
+      </w:pPr>
+      <w:r>
+        <w:t>END</w:t>
+      </w:r>
     </w:p>
     <w:p>
       <w:pPr>
@@ -386,13 +567,481 @@
       <w:pPr>
         <w:pStyle w:val="ListParagraph"/>
       </w:pPr>
+      <w:r>
+        <w:rPr>
+          <w:noProof/>
+        </w:rPr>
+        <mc:AlternateContent>
+          <mc:Choice Requires="wps">
+            <w:drawing>
+              <wp:anchor distT="0" distB="0" distL="114300" distR="114300" simplePos="0" relativeHeight="251659264" behindDoc="0" locked="0" layoutInCell="1" allowOverlap="1">
+                <wp:simplePos x="0" y="0"/>
+                <wp:positionH relativeFrom="column">
+                  <wp:posOffset>2363638</wp:posOffset>
+                </wp:positionH>
+                <wp:positionV relativeFrom="paragraph">
+                  <wp:posOffset>87546</wp:posOffset>
+                </wp:positionV>
+                <wp:extent cx="1104181" cy="319177"/>
+                <wp:effectExtent l="0" t="0" r="20320" b="24130"/>
+                <wp:wrapNone/>
+                <wp:docPr id="1" name="Flowchart: Alternate Process 1"/>
+                <wp:cNvGraphicFramePr/>
+                <a:graphic xmlns:a="http://schemas.openxmlformats.org/drawingml/2006/main">
+                  <a:graphicData uri="http://schemas.microsoft.com/office/word/2010/wordprocessingShape">
+                    <wps:wsp>
+                      <wps:cNvSpPr/>
+                      <wps:spPr>
+                        <a:xfrm>
+                          <a:off x="0" y="0"/>
+                          <a:ext cx="1104181" cy="319177"/>
+                        </a:xfrm>
+                        <a:prstGeom prst="flowChartAlternateProcess">
+                          <a:avLst/>
+                        </a:prstGeom>
+                      </wps:spPr>
+                      <wps:style>
+                        <a:lnRef idx="2">
+                          <a:schemeClr val="accent1">
+                            <a:shade val="50000"/>
+                          </a:schemeClr>
+                        </a:lnRef>
+                        <a:fillRef idx="1">
+                          <a:schemeClr val="accent1"/>
+                        </a:fillRef>
+                        <a:effectRef idx="0">
+                          <a:schemeClr val="accent1"/>
+                        </a:effectRef>
+                        <a:fontRef idx="minor">
+                          <a:schemeClr val="lt1"/>
+                        </a:fontRef>
+                      </wps:style>
+                      <wps:txbx>
+                        <w:txbxContent>
+                          <w:p>
+                            <w:pPr>
+                              <w:jc w:val="center"/>
+                            </w:pPr>
+                            <w:r>
+                              <w:t>BEGIN</w:t>
+                            </w:r>
+                          </w:p>
+                        </w:txbxContent>
+                      </wps:txbx>
+                      <wps:bodyPr rot="0" spcFirstLastPara="0" vertOverflow="overflow" horzOverflow="overflow" vert="horz" wrap="square" lIns="91440" tIns="45720" rIns="91440" bIns="45720" numCol="1" spcCol="0" rtlCol="0" fromWordArt="0" anchor="ctr" anchorCtr="0" forceAA="0" compatLnSpc="1">
+                        <a:prstTxWarp prst="textNoShape">
+                          <a:avLst/>
+                        </a:prstTxWarp>
+                        <a:noAutofit/>
+                      </wps:bodyPr>
+                    </wps:wsp>
+                  </a:graphicData>
+                </a:graphic>
+              </wp:anchor>
+            </w:drawing>
+          </mc:Choice>
+          <mc:Fallback>
+            <w:pict>
+              <v:shapetype id="_x0000_t176" coordsize="21600,21600" o:spt="176" adj="2700" path="m@0,qx0@0l0@2qy@0,21600l@1,21600qx21600@2l21600@0qy@1,xe">
+                <v:stroke joinstyle="miter"/>
+                <v:formulas>
+                  <v:f eqn="val #0"/>
+                  <v:f eqn="sum width 0 #0"/>
+                  <v:f eqn="sum height 0 #0"/>
+                  <v:f eqn="prod @0 2929 10000"/>
+                  <v:f eqn="sum width 0 @3"/>
+                  <v:f eqn="sum height 0 @3"/>
+                  <v:f eqn="val width"/>
+                  <v:f eqn="val height"/>
+                  <v:f eqn="prod width 1 2"/>
+                  <v:f eqn="prod height 1 2"/>
+                </v:formulas>
+                <v:path gradientshapeok="t" limo="10800,10800" o:connecttype="custom" o:connectlocs="@8,0;0,@9;@8,@7;@6,@9" textboxrect="@3,@3,@4,@5"/>
+              </v:shapetype>
+              <v:shape id="Flowchart: Alternate Process 1" o:spid="_x0000_s1026" type="#_x0000_t176" style="position:absolute;left:0;text-align:left;margin-left:186.1pt;margin-top:6.9pt;width:86.95pt;height:25.15pt;z-index:251659264;visibility:visible;mso-wrap-style:square;mso-wrap-distance-left:9pt;mso-wrap-distance-top:0;mso-wrap-distance-right:9pt;mso-wrap-distance-bottom:0;mso-position-horizontal:absolute;mso-position-horizontal-relative:text;mso-position-vertical:absolute;mso-position-vertical-relative:text;v-text-anchor:middle" o:gfxdata="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" fillcolor="#5b9bd5 [3204]" strokecolor="#1f4d78 [1604]" strokeweight="1pt">
+                <v:textbox>
+                  <w:txbxContent>
+                    <w:p>
+                      <w:pPr>
+                        <w:jc w:val="center"/>
+                      </w:pPr>
+                      <w:r>
+                        <w:t>BEGIN</w:t>
+                      </w:r>
+                    </w:p>
+                  </w:txbxContent>
+                </v:textbox>
+              </v:shape>
+            </w:pict>
+          </mc:Fallback>
+        </mc:AlternateContent>
+      </w:r>
     </w:p>
     <w:p>
       <w:pPr>
         <w:pStyle w:val="ListParagraph"/>
       </w:pPr>
-      <w:bookmarkStart w:id="0" w:name="_GoBack"/>
-      <w:bookmarkEnd w:id="0"/>
+      <w:r>
+        <w:rPr>
+          <w:noProof/>
+        </w:rPr>
+        <mc:AlternateContent>
+          <mc:Choice Requires="wps">
+            <w:drawing>
+              <wp:anchor distT="0" distB="0" distL="114300" distR="114300" simplePos="0" relativeHeight="251663360" behindDoc="0" locked="0" layoutInCell="1" allowOverlap="1" wp14:anchorId="38ED1684" wp14:editId="7A85A3FC">
+                <wp:simplePos x="0" y="0"/>
+                <wp:positionH relativeFrom="column">
+                  <wp:posOffset>4416724</wp:posOffset>
+                </wp:positionH>
+                <wp:positionV relativeFrom="paragraph">
+                  <wp:posOffset>2543079</wp:posOffset>
+                </wp:positionV>
+                <wp:extent cx="2070339" cy="422694"/>
+                <wp:effectExtent l="19050" t="0" r="44450" b="15875"/>
+                <wp:wrapNone/>
+                <wp:docPr id="4" name="Flowchart: Data 4"/>
+                <wp:cNvGraphicFramePr/>
+                <a:graphic xmlns:a="http://schemas.openxmlformats.org/drawingml/2006/main">
+                  <a:graphicData uri="http://schemas.microsoft.com/office/word/2010/wordprocessingShape">
+                    <wps:wsp>
+                      <wps:cNvSpPr/>
+                      <wps:spPr>
+                        <a:xfrm>
+                          <a:off x="0" y="0"/>
+                          <a:ext cx="2070339" cy="422694"/>
+                        </a:xfrm>
+                        <a:prstGeom prst="flowChartInputOutput">
+                          <a:avLst/>
+                        </a:prstGeom>
+                      </wps:spPr>
+                      <wps:style>
+                        <a:lnRef idx="2">
+                          <a:schemeClr val="accent1">
+                            <a:shade val="50000"/>
+                          </a:schemeClr>
+                        </a:lnRef>
+                        <a:fillRef idx="1">
+                          <a:schemeClr val="accent1"/>
+                        </a:fillRef>
+                        <a:effectRef idx="0">
+                          <a:schemeClr val="accent1"/>
+                        </a:effectRef>
+                        <a:fontRef idx="minor">
+                          <a:schemeClr val="lt1"/>
+                        </a:fontRef>
+                      </wps:style>
+                      <wps:txbx>
+                        <w:txbxContent>
+                          <w:p>
+                            <w:pPr>
+                              <w:jc w:val="center"/>
+                            </w:pPr>
+                            <w:r>
+                              <w:t>PRINT “</w:t>
+                            </w:r>
+                            <w:proofErr w:type="spellStart"/>
+                            <w:r>
+                              <w:t>Gia</w:t>
+                            </w:r>
+                            <w:proofErr w:type="spellEnd"/>
+                            <w:r>
+                              <w:t xml:space="preserve"> tri </w:t>
+                            </w:r>
+                            <w:proofErr w:type="spellStart"/>
+                            <w:r>
+                              <w:t>lon</w:t>
+                            </w:r>
+                            <w:proofErr w:type="spellEnd"/>
+                            <w:r>
+                              <w:t xml:space="preserve"> </w:t>
+                            </w:r>
+                            <w:proofErr w:type="spellStart"/>
+                            <w:r>
+                              <w:t>nhat</w:t>
+                            </w:r>
+                            <w:proofErr w:type="spellEnd"/>
+                            <w:r>
+                              <w:t xml:space="preserve"> la a=b</w:t>
+                            </w:r>
+                          </w:p>
+                        </w:txbxContent>
+                      </wps:txbx>
+                      <wps:bodyPr rot="0" spcFirstLastPara="0" vertOverflow="overflow" horzOverflow="overflow" vert="horz" wrap="square" lIns="91440" tIns="45720" rIns="91440" bIns="45720" numCol="1" spcCol="0" rtlCol="0" fromWordArt="0" anchor="ctr" anchorCtr="0" forceAA="0" compatLnSpc="1">
+                        <a:prstTxWarp prst="textNoShape">
+                          <a:avLst/>
+                        </a:prstTxWarp>
+                        <a:noAutofit/>
+                      </wps:bodyPr>
+                    </wps:wsp>
+                  </a:graphicData>
+                </a:graphic>
+                <wp14:sizeRelH relativeFrom="margin">
+                  <wp14:pctWidth>0</wp14:pctWidth>
+                </wp14:sizeRelH>
+                <wp14:sizeRelV relativeFrom="margin">
+                  <wp14:pctHeight>0</wp14:pctHeight>
+                </wp14:sizeRelV>
+              </wp:anchor>
+            </w:drawing>
+          </mc:Choice>
+          <mc:Fallback>
+            <w:pict>
+              <v:shapetype w14:anchorId="38ED1684" id="_x0000_t111" coordsize="21600,21600" o:spt="111" path="m4321,l21600,,17204,21600,,21600xe">
+                <v:stroke joinstyle="miter"/>
+                <v:path gradientshapeok="t" o:connecttype="custom" o:connectlocs="12961,0;10800,0;2161,10800;8602,21600;10800,21600;19402,10800" textboxrect="4321,0,17204,21600"/>
+              </v:shapetype>
+              <v:shape id="Flowchart: Data 4" o:spid="_x0000_s1027" type="#_x0000_t111" style="position:absolute;left:0;text-align:left;margin-left:347.75pt;margin-top:200.25pt;width:163pt;height:33.3pt;z-index:251663360;visibility:visible;mso-wrap-style:square;mso-width-percent:0;mso-height-percent:0;mso-wrap-distance-left:9pt;mso-wrap-distance-top:0;mso-wrap-distance-right:9pt;mso-wrap-distance-bottom:0;mso-position-horizontal:absolute;mso-position-horizontal-relative:text;mso-position-vertical:absolute;mso-position-vertical-relative:text;mso-width-percent:0;mso-height-percent:0;mso-width-relative:margin;mso-height-relative:margin;v-text-anchor:middle" o:gfxdata="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" fillcolor="#5b9bd5 [3204]" strokecolor="#1f4d78 [1604]" strokeweight="1pt">
+                <v:textbox>
+                  <w:txbxContent>
+                    <w:p>
+                      <w:pPr>
+                        <w:jc w:val="center"/>
+                      </w:pPr>
+                      <w:r>
+                        <w:t>PRINT “</w:t>
+                      </w:r>
+                      <w:proofErr w:type="spellStart"/>
+                      <w:r>
+                        <w:t>Gia</w:t>
+                      </w:r>
+                      <w:proofErr w:type="spellEnd"/>
+                      <w:r>
+                        <w:t xml:space="preserve"> tri </w:t>
+                      </w:r>
+                      <w:proofErr w:type="spellStart"/>
+                      <w:r>
+                        <w:t>lon</w:t>
+                      </w:r>
+                      <w:proofErr w:type="spellEnd"/>
+                      <w:r>
+                        <w:t xml:space="preserve"> </w:t>
+                      </w:r>
+                      <w:proofErr w:type="spellStart"/>
+                      <w:r>
+                        <w:t>nhat</w:t>
+                      </w:r>
+                      <w:proofErr w:type="spellEnd"/>
+                      <w:r>
+                        <w:t xml:space="preserve"> la a=b</w:t>
+                      </w:r>
+                    </w:p>
+                  </w:txbxContent>
+                </v:textbox>
+              </v:shape>
+            </w:pict>
+          </mc:Fallback>
+        </mc:AlternateContent>
+      </w:r>
+      <w:r>
+        <w:rPr>
+          <w:noProof/>
+        </w:rPr>
+        <mc:AlternateContent>
+          <mc:Choice Requires="wps">
+            <w:drawing>
+              <wp:anchor distT="0" distB="0" distL="114300" distR="114300" simplePos="0" relativeHeight="251661312" behindDoc="0" locked="0" layoutInCell="1" allowOverlap="1">
+                <wp:simplePos x="0" y="0"/>
+                <wp:positionH relativeFrom="column">
+                  <wp:posOffset>2294626</wp:posOffset>
+                </wp:positionH>
+                <wp:positionV relativeFrom="paragraph">
+                  <wp:posOffset>1438898</wp:posOffset>
+                </wp:positionV>
+                <wp:extent cx="1371600" cy="698740"/>
+                <wp:effectExtent l="19050" t="19050" r="19050" b="44450"/>
+                <wp:wrapNone/>
+                <wp:docPr id="3" name="Flowchart: Decision 3"/>
+                <wp:cNvGraphicFramePr/>
+                <a:graphic xmlns:a="http://schemas.openxmlformats.org/drawingml/2006/main">
+                  <a:graphicData uri="http://schemas.microsoft.com/office/word/2010/wordprocessingShape">
+                    <wps:wsp>
+                      <wps:cNvSpPr/>
+                      <wps:spPr>
+                        <a:xfrm>
+                          <a:off x="0" y="0"/>
+                          <a:ext cx="1371600" cy="698740"/>
+                        </a:xfrm>
+                        <a:prstGeom prst="flowChartDecision">
+                          <a:avLst/>
+                        </a:prstGeom>
+                      </wps:spPr>
+                      <wps:style>
+                        <a:lnRef idx="2">
+                          <a:schemeClr val="accent1">
+                            <a:shade val="50000"/>
+                          </a:schemeClr>
+                        </a:lnRef>
+                        <a:fillRef idx="1">
+                          <a:schemeClr val="accent1"/>
+                        </a:fillRef>
+                        <a:effectRef idx="0">
+                          <a:schemeClr val="accent1"/>
+                        </a:effectRef>
+                        <a:fontRef idx="minor">
+                          <a:schemeClr val="lt1"/>
+                        </a:fontRef>
+                      </wps:style>
+                      <wps:txbx>
+                        <w:txbxContent>
+                          <w:p>
+                            <w:pPr>
+                              <w:jc w:val="center"/>
+                            </w:pPr>
+                            <w:r>
+                              <w:t>IF a=b</w:t>
+                            </w:r>
+                          </w:p>
+                        </w:txbxContent>
+                      </wps:txbx>
+                      <wps:bodyPr rot="0" spcFirstLastPara="0" vertOverflow="overflow" horzOverflow="overflow" vert="horz" wrap="square" lIns="91440" tIns="45720" rIns="91440" bIns="45720" numCol="1" spcCol="0" rtlCol="0" fromWordArt="0" anchor="ctr" anchorCtr="0" forceAA="0" compatLnSpc="1">
+                        <a:prstTxWarp prst="textNoShape">
+                          <a:avLst/>
+                        </a:prstTxWarp>
+                        <a:noAutofit/>
+                      </wps:bodyPr>
+                    </wps:wsp>
+                  </a:graphicData>
+                </a:graphic>
+              </wp:anchor>
+            </w:drawing>
+          </mc:Choice>
+          <mc:Fallback>
+            <w:pict>
+              <v:shapetype id="_x0000_t110" coordsize="21600,21600" o:spt="110" path="m10800,l,10800,10800,21600,21600,10800xe">
+                <v:stroke joinstyle="miter"/>
+                <v:path gradientshapeok="t" o:connecttype="rect" textboxrect="5400,5400,16200,16200"/>
+              </v:shapetype>
+              <v:shape id="Flowchart: Decision 3" o:spid="_x0000_s1028" type="#_x0000_t110" style="position:absolute;left:0;text-align:left;margin-left:180.7pt;margin-top:113.3pt;width:108pt;height:55pt;z-index:251661312;visibility:visible;mso-wrap-style:square;mso-wrap-distance-left:9pt;mso-wrap-distance-top:0;mso-wrap-distance-right:9pt;mso-wrap-distance-bottom:0;mso-position-horizontal:absolute;mso-position-horizontal-relative:text;mso-position-vertical:absolute;mso-position-vertical-relative:text;v-text-anchor:middle" o:gfxdata="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" fillcolor="#5b9bd5 [3204]" strokecolor="#1f4d78 [1604]" strokeweight="1pt">
+                <v:textbox>
+                  <w:txbxContent>
+                    <w:p>
+                      <w:pPr>
+                        <w:jc w:val="center"/>
+                      </w:pPr>
+                      <w:r>
+                        <w:t>IF a=b</w:t>
+                      </w:r>
+                    </w:p>
+                  </w:txbxContent>
+                </v:textbox>
+              </v:shape>
+            </w:pict>
+          </mc:Fallback>
+        </mc:AlternateContent>
+      </w:r>
+      <w:r>
+        <w:rPr>
+          <w:noProof/>
+        </w:rPr>
+        <mc:AlternateContent>
+          <mc:Choice Requires="wps">
+            <w:drawing>
+              <wp:anchor distT="0" distB="0" distL="114300" distR="114300" simplePos="0" relativeHeight="251660288" behindDoc="0" locked="0" layoutInCell="1" allowOverlap="1">
+                <wp:simplePos x="0" y="0"/>
+                <wp:positionH relativeFrom="column">
+                  <wp:posOffset>2199196</wp:posOffset>
+                </wp:positionH>
+                <wp:positionV relativeFrom="paragraph">
+                  <wp:posOffset>575729</wp:posOffset>
+                </wp:positionV>
+                <wp:extent cx="1518249" cy="327804"/>
+                <wp:effectExtent l="19050" t="0" r="44450" b="15240"/>
+                <wp:wrapNone/>
+                <wp:docPr id="2" name="Flowchart: Data 2"/>
+                <wp:cNvGraphicFramePr/>
+                <a:graphic xmlns:a="http://schemas.openxmlformats.org/drawingml/2006/main">
+                  <a:graphicData uri="http://schemas.microsoft.com/office/word/2010/wordprocessingShape">
+                    <wps:wsp>
+                      <wps:cNvSpPr/>
+                      <wps:spPr>
+                        <a:xfrm>
+                          <a:off x="0" y="0"/>
+                          <a:ext cx="1518249" cy="327804"/>
+                        </a:xfrm>
+                        <a:prstGeom prst="flowChartInputOutput">
+                          <a:avLst/>
+                        </a:prstGeom>
+                      </wps:spPr>
+                      <wps:style>
+                        <a:lnRef idx="2">
+                          <a:schemeClr val="accent1">
+                            <a:shade val="50000"/>
+                          </a:schemeClr>
+                        </a:lnRef>
+                        <a:fillRef idx="1">
+                          <a:schemeClr val="accent1"/>
+                        </a:fillRef>
+                        <a:effectRef idx="0">
+                          <a:schemeClr val="accent1"/>
+                        </a:effectRef>
+                        <a:fontRef idx="minor">
+                          <a:schemeClr val="lt1"/>
+                        </a:fontRef>
+                      </wps:style>
+                      <wps:txbx>
+                        <w:txbxContent>
+                          <w:p>
+                            <w:pPr>
+                              <w:jc w:val="center"/>
+                            </w:pPr>
+                            <w:r>
+                              <w:t xml:space="preserve">INPUT </w:t>
+                            </w:r>
+                            <w:proofErr w:type="spellStart"/>
+                            <w:r>
+                              <w:t>a</w:t>
+                            </w:r>
+                            <w:proofErr w:type="gramStart"/>
+                            <w:r>
+                              <w:t>,b</w:t>
+                            </w:r>
+                            <w:proofErr w:type="spellEnd"/>
+                            <w:proofErr w:type="gramEnd"/>
+                          </w:p>
+                        </w:txbxContent>
+                      </wps:txbx>
+                      <wps:bodyPr rot="0" spcFirstLastPara="0" vertOverflow="overflow" horzOverflow="overflow" vert="horz" wrap="square" lIns="91440" tIns="45720" rIns="91440" bIns="45720" numCol="1" spcCol="0" rtlCol="0" fromWordArt="0" anchor="ctr" anchorCtr="0" forceAA="0" compatLnSpc="1">
+                        <a:prstTxWarp prst="textNoShape">
+                          <a:avLst/>
+                        </a:prstTxWarp>
+                        <a:noAutofit/>
+                      </wps:bodyPr>
+                    </wps:wsp>
+                  </a:graphicData>
+                </a:graphic>
+              </wp:anchor>
+            </w:drawing>
+          </mc:Choice>
+          <mc:Fallback>
+            <w:pict>
+              <v:shape id="Flowchart: Data 2" o:spid="_x0000_s1029" type="#_x0000_t111" style="position:absolute;left:0;text-align:left;margin-left:173.15pt;margin-top:45.35pt;width:119.55pt;height:25.8pt;z-index:251660288;visibility:visible;mso-wrap-style:square;mso-wrap-distance-left:9pt;mso-wrap-distance-top:0;mso-wrap-distance-right:9pt;mso-wrap-distance-bottom:0;mso-position-horizontal:absolute;mso-position-horizontal-relative:text;mso-position-vertical:absolute;mso-position-vertical-relative:text;v-text-anchor:middle" o:gfxdata="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" fillcolor="#5b9bd5 [3204]" strokecolor="#1f4d78 [1604]" strokeweight="1pt">
+                <v:textbox>
+                  <w:txbxContent>
+                    <w:p>
+                      <w:pPr>
+                        <w:jc w:val="center"/>
+                      </w:pPr>
+                      <w:r>
+                        <w:t xml:space="preserve">INPUT </w:t>
+                      </w:r>
+                      <w:proofErr w:type="spellStart"/>
+                      <w:r>
+                        <w:t>a</w:t>
+                      </w:r>
+                      <w:proofErr w:type="gramStart"/>
+                      <w:r>
+                        <w:t>,b</w:t>
+                      </w:r>
+                      <w:proofErr w:type="spellEnd"/>
+                      <w:proofErr w:type="gramEnd"/>
+                    </w:p>
+                  </w:txbxContent>
+                </v:textbox>
+              </v:shape>
+            </w:pict>
+          </mc:Fallback>
+        </mc:AlternateContent>
+      </w:r>
     </w:p>
     <w:sectPr>
       <w:pgSz w:w="12240" w:h="15840"/>

</xml_diff>

<commit_message>
Update bai tap 2
</commit_message>
<xml_diff>
--- a/Bài 1-Tìm giá trị lớn nhất của 2 số tự nhiên.docx
+++ b/Bài 1-Tìm giá trị lớn nhất của 2 số tự nhiên.docx
@@ -474,8 +474,6 @@
       <w:r>
         <w:t xml:space="preserve"> la a”</w:t>
       </w:r>
-      <w:bookmarkStart w:id="0" w:name="_GoBack"/>
-      <w:bookmarkEnd w:id="0"/>
     </w:p>
     <w:p>
       <w:pPr>
@@ -567,6 +565,13 @@
       <w:pPr>
         <w:pStyle w:val="ListParagraph"/>
       </w:pPr>
+    </w:p>
+    <w:p>
+      <w:pPr>
+        <w:pStyle w:val="ListParagraph"/>
+      </w:pPr>
+      <w:bookmarkStart w:id="0" w:name="_GoBack"/>
+      <w:bookmarkEnd w:id="0"/>
       <w:r>
         <w:rPr>
           <w:noProof/>
@@ -574,15 +579,1206 @@
         <mc:AlternateContent>
           <mc:Choice Requires="wps">
             <w:drawing>
-              <wp:anchor distT="0" distB="0" distL="114300" distR="114300" simplePos="0" relativeHeight="251659264" behindDoc="0" locked="0" layoutInCell="1" allowOverlap="1">
+              <wp:anchor distT="45720" distB="45720" distL="114300" distR="114300" simplePos="0" relativeHeight="251692032" behindDoc="0" locked="0" layoutInCell="1" allowOverlap="1" wp14:anchorId="7EB1A9C5" wp14:editId="00CAD9D7">
+                <wp:simplePos x="0" y="0"/>
+                <wp:positionH relativeFrom="margin">
+                  <wp:posOffset>862330</wp:posOffset>
+                </wp:positionH>
+                <wp:positionV relativeFrom="paragraph">
+                  <wp:posOffset>2428240</wp:posOffset>
+                </wp:positionV>
+                <wp:extent cx="561975" cy="219075"/>
+                <wp:effectExtent l="0" t="0" r="0" b="0"/>
+                <wp:wrapSquare wrapText="bothSides"/>
+                <wp:docPr id="25" name="Text Box 2"/>
+                <wp:cNvGraphicFramePr>
+                  <a:graphicFrameLocks xmlns:a="http://schemas.openxmlformats.org/drawingml/2006/main"/>
+                </wp:cNvGraphicFramePr>
+                <a:graphic xmlns:a="http://schemas.openxmlformats.org/drawingml/2006/main">
+                  <a:graphicData uri="http://schemas.microsoft.com/office/word/2010/wordprocessingShape">
+                    <wps:wsp>
+                      <wps:cNvSpPr txBox="1">
+                        <a:spLocks noChangeArrowheads="1"/>
+                      </wps:cNvSpPr>
+                      <wps:spPr bwMode="auto">
+                        <a:xfrm>
+                          <a:off x="0" y="0"/>
+                          <a:ext cx="561975" cy="219075"/>
+                        </a:xfrm>
+                        <a:prstGeom prst="rect">
+                          <a:avLst/>
+                        </a:prstGeom>
+                        <a:noFill/>
+                        <a:ln w="9525">
+                          <a:noFill/>
+                          <a:miter lim="800000"/>
+                          <a:headEnd/>
+                          <a:tailEnd/>
+                        </a:ln>
+                      </wps:spPr>
+                      <wps:txbx>
+                        <w:txbxContent>
+                          <w:p>
+                            <w:r>
+                              <w:t>FLASE</w:t>
+                            </w:r>
+                          </w:p>
+                        </w:txbxContent>
+                      </wps:txbx>
+                      <wps:bodyPr rot="0" vert="horz" wrap="square" lIns="91440" tIns="45720" rIns="91440" bIns="45720" anchor="t" anchorCtr="0">
+                        <a:noAutofit/>
+                      </wps:bodyPr>
+                    </wps:wsp>
+                  </a:graphicData>
+                </a:graphic>
+                <wp14:sizeRelH relativeFrom="margin">
+                  <wp14:pctWidth>0</wp14:pctWidth>
+                </wp14:sizeRelH>
+                <wp14:sizeRelV relativeFrom="margin">
+                  <wp14:pctHeight>0</wp14:pctHeight>
+                </wp14:sizeRelV>
+              </wp:anchor>
+            </w:drawing>
+          </mc:Choice>
+          <mc:Fallback>
+            <w:pict>
+              <v:shapetype w14:anchorId="7EB1A9C5" id="_x0000_t202" coordsize="21600,21600" o:spt="202" path="m,l,21600r21600,l21600,xe">
+                <v:stroke joinstyle="miter"/>
+                <v:path gradientshapeok="t" o:connecttype="rect"/>
+              </v:shapetype>
+              <v:shape id="Text Box 2" o:spid="_x0000_s1026" type="#_x0000_t202" style="position:absolute;left:0;text-align:left;margin-left:67.9pt;margin-top:191.2pt;width:44.25pt;height:17.25pt;z-index:251692032;visibility:visible;mso-wrap-style:square;mso-width-percent:0;mso-height-percent:0;mso-wrap-distance-left:9pt;mso-wrap-distance-top:3.6pt;mso-wrap-distance-right:9pt;mso-wrap-distance-bottom:3.6pt;mso-position-horizontal:absolute;mso-position-horizontal-relative:margin;mso-position-vertical:absolute;mso-position-vertical-relative:text;mso-width-percent:0;mso-height-percent:0;mso-width-relative:margin;mso-height-relative:margin;v-text-anchor:top" o:gfxdata="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" filled="f" stroked="f">
+                <v:textbox>
+                  <w:txbxContent>
+                    <w:p>
+                      <w:r>
+                        <w:t>FLASE</w:t>
+                      </w:r>
+                    </w:p>
+                  </w:txbxContent>
+                </v:textbox>
+                <w10:wrap type="square" anchorx="margin"/>
+              </v:shape>
+            </w:pict>
+          </mc:Fallback>
+        </mc:AlternateContent>
+      </w:r>
+      <w:r>
+        <w:rPr>
+          <w:noProof/>
+        </w:rPr>
+        <mc:AlternateContent>
+          <mc:Choice Requires="wps">
+            <w:drawing>
+              <wp:anchor distT="45720" distB="45720" distL="114300" distR="114300" simplePos="0" relativeHeight="251689984" behindDoc="0" locked="0" layoutInCell="1" allowOverlap="1" wp14:anchorId="215A9936" wp14:editId="2BB46E2E">
+                <wp:simplePos x="0" y="0"/>
+                <wp:positionH relativeFrom="margin">
+                  <wp:posOffset>2167255</wp:posOffset>
+                </wp:positionH>
+                <wp:positionV relativeFrom="paragraph">
+                  <wp:posOffset>1542415</wp:posOffset>
+                </wp:positionV>
+                <wp:extent cx="561975" cy="219075"/>
+                <wp:effectExtent l="0" t="0" r="0" b="0"/>
+                <wp:wrapSquare wrapText="bothSides"/>
+                <wp:docPr id="24" name="Text Box 2"/>
+                <wp:cNvGraphicFramePr>
+                  <a:graphicFrameLocks xmlns:a="http://schemas.openxmlformats.org/drawingml/2006/main"/>
+                </wp:cNvGraphicFramePr>
+                <a:graphic xmlns:a="http://schemas.openxmlformats.org/drawingml/2006/main">
+                  <a:graphicData uri="http://schemas.microsoft.com/office/word/2010/wordprocessingShape">
+                    <wps:wsp>
+                      <wps:cNvSpPr txBox="1">
+                        <a:spLocks noChangeArrowheads="1"/>
+                      </wps:cNvSpPr>
+                      <wps:spPr bwMode="auto">
+                        <a:xfrm>
+                          <a:off x="0" y="0"/>
+                          <a:ext cx="561975" cy="219075"/>
+                        </a:xfrm>
+                        <a:prstGeom prst="rect">
+                          <a:avLst/>
+                        </a:prstGeom>
+                        <a:noFill/>
+                        <a:ln w="9525">
+                          <a:noFill/>
+                          <a:miter lim="800000"/>
+                          <a:headEnd/>
+                          <a:tailEnd/>
+                        </a:ln>
+                      </wps:spPr>
+                      <wps:txbx>
+                        <w:txbxContent>
+                          <w:p>
+                            <w:r>
+                              <w:t>FLASE</w:t>
+                            </w:r>
+                          </w:p>
+                        </w:txbxContent>
+                      </wps:txbx>
+                      <wps:bodyPr rot="0" vert="horz" wrap="square" lIns="91440" tIns="45720" rIns="91440" bIns="45720" anchor="t" anchorCtr="0">
+                        <a:noAutofit/>
+                      </wps:bodyPr>
+                    </wps:wsp>
+                  </a:graphicData>
+                </a:graphic>
+                <wp14:sizeRelH relativeFrom="margin">
+                  <wp14:pctWidth>0</wp14:pctWidth>
+                </wp14:sizeRelH>
+                <wp14:sizeRelV relativeFrom="margin">
+                  <wp14:pctHeight>0</wp14:pctHeight>
+                </wp14:sizeRelV>
+              </wp:anchor>
+            </w:drawing>
+          </mc:Choice>
+          <mc:Fallback>
+            <w:pict>
+              <v:shape w14:anchorId="215A9936" id="_x0000_s1027" type="#_x0000_t202" style="position:absolute;left:0;text-align:left;margin-left:170.65pt;margin-top:121.45pt;width:44.25pt;height:17.25pt;z-index:251689984;visibility:visible;mso-wrap-style:square;mso-width-percent:0;mso-height-percent:0;mso-wrap-distance-left:9pt;mso-wrap-distance-top:3.6pt;mso-wrap-distance-right:9pt;mso-wrap-distance-bottom:3.6pt;mso-position-horizontal:absolute;mso-position-horizontal-relative:margin;mso-position-vertical:absolute;mso-position-vertical-relative:text;mso-width-percent:0;mso-height-percent:0;mso-width-relative:margin;mso-height-relative:margin;v-text-anchor:top" o:gfxdata="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" filled="f" stroked="f">
+                <v:textbox>
+                  <w:txbxContent>
+                    <w:p>
+                      <w:r>
+                        <w:t>FLASE</w:t>
+                      </w:r>
+                    </w:p>
+                  </w:txbxContent>
+                </v:textbox>
+                <w10:wrap type="square" anchorx="margin"/>
+              </v:shape>
+            </w:pict>
+          </mc:Fallback>
+        </mc:AlternateContent>
+      </w:r>
+      <w:r>
+        <w:rPr>
+          <w:noProof/>
+        </w:rPr>
+        <mc:AlternateContent>
+          <mc:Choice Requires="wps">
+            <w:drawing>
+              <wp:anchor distT="45720" distB="45720" distL="114300" distR="114300" simplePos="0" relativeHeight="251687936" behindDoc="0" locked="0" layoutInCell="1" allowOverlap="1" wp14:anchorId="168E9779" wp14:editId="7755ABB6">
+                <wp:simplePos x="0" y="0"/>
+                <wp:positionH relativeFrom="margin">
+                  <wp:align>center</wp:align>
+                </wp:positionH>
+                <wp:positionV relativeFrom="paragraph">
+                  <wp:posOffset>2447290</wp:posOffset>
+                </wp:positionV>
+                <wp:extent cx="561975" cy="219075"/>
+                <wp:effectExtent l="0" t="0" r="0" b="0"/>
+                <wp:wrapSquare wrapText="bothSides"/>
+                <wp:docPr id="23" name="Text Box 2"/>
+                <wp:cNvGraphicFramePr>
+                  <a:graphicFrameLocks xmlns:a="http://schemas.openxmlformats.org/drawingml/2006/main"/>
+                </wp:cNvGraphicFramePr>
+                <a:graphic xmlns:a="http://schemas.openxmlformats.org/drawingml/2006/main">
+                  <a:graphicData uri="http://schemas.microsoft.com/office/word/2010/wordprocessingShape">
+                    <wps:wsp>
+                      <wps:cNvSpPr txBox="1">
+                        <a:spLocks noChangeArrowheads="1"/>
+                      </wps:cNvSpPr>
+                      <wps:spPr bwMode="auto">
+                        <a:xfrm>
+                          <a:off x="0" y="0"/>
+                          <a:ext cx="561975" cy="219075"/>
+                        </a:xfrm>
+                        <a:prstGeom prst="rect">
+                          <a:avLst/>
+                        </a:prstGeom>
+                        <a:noFill/>
+                        <a:ln w="9525">
+                          <a:noFill/>
+                          <a:miter lim="800000"/>
+                          <a:headEnd/>
+                          <a:tailEnd/>
+                        </a:ln>
+                      </wps:spPr>
+                      <wps:txbx>
+                        <w:txbxContent>
+                          <w:p>
+                            <w:r>
+                              <w:t>TRUE</w:t>
+                            </w:r>
+                          </w:p>
+                        </w:txbxContent>
+                      </wps:txbx>
+                      <wps:bodyPr rot="0" vert="horz" wrap="square" lIns="91440" tIns="45720" rIns="91440" bIns="45720" anchor="t" anchorCtr="0">
+                        <a:noAutofit/>
+                      </wps:bodyPr>
+                    </wps:wsp>
+                  </a:graphicData>
+                </a:graphic>
+                <wp14:sizeRelH relativeFrom="margin">
+                  <wp14:pctWidth>0</wp14:pctWidth>
+                </wp14:sizeRelH>
+                <wp14:sizeRelV relativeFrom="margin">
+                  <wp14:pctHeight>0</wp14:pctHeight>
+                </wp14:sizeRelV>
+              </wp:anchor>
+            </w:drawing>
+          </mc:Choice>
+          <mc:Fallback>
+            <w:pict>
+              <v:shape w14:anchorId="168E9779" id="_x0000_s1028" type="#_x0000_t202" style="position:absolute;left:0;text-align:left;margin-left:0;margin-top:192.7pt;width:44.25pt;height:17.25pt;z-index:251687936;visibility:visible;mso-wrap-style:square;mso-width-percent:0;mso-height-percent:0;mso-wrap-distance-left:9pt;mso-wrap-distance-top:3.6pt;mso-wrap-distance-right:9pt;mso-wrap-distance-bottom:3.6pt;mso-position-horizontal:center;mso-position-horizontal-relative:margin;mso-position-vertical:absolute;mso-position-vertical-relative:text;mso-width-percent:0;mso-height-percent:0;mso-width-relative:margin;mso-height-relative:margin;v-text-anchor:top" o:gfxdata="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" filled="f" stroked="f">
+                <v:textbox>
+                  <w:txbxContent>
+                    <w:p>
+                      <w:r>
+                        <w:t>TRUE</w:t>
+                      </w:r>
+                    </w:p>
+                  </w:txbxContent>
+                </v:textbox>
+                <w10:wrap type="square" anchorx="margin"/>
+              </v:shape>
+            </w:pict>
+          </mc:Fallback>
+        </mc:AlternateContent>
+      </w:r>
+      <w:r>
+        <w:rPr>
+          <w:noProof/>
+        </w:rPr>
+        <mc:AlternateContent>
+          <mc:Choice Requires="wps">
+            <w:drawing>
+              <wp:anchor distT="45720" distB="45720" distL="114300" distR="114300" simplePos="0" relativeHeight="251685888" behindDoc="0" locked="0" layoutInCell="1" allowOverlap="1">
+                <wp:simplePos x="0" y="0"/>
+                <wp:positionH relativeFrom="margin">
+                  <wp:posOffset>5181600</wp:posOffset>
+                </wp:positionH>
+                <wp:positionV relativeFrom="paragraph">
+                  <wp:posOffset>1532890</wp:posOffset>
+                </wp:positionV>
+                <wp:extent cx="561975" cy="219075"/>
+                <wp:effectExtent l="0" t="0" r="0" b="0"/>
+                <wp:wrapSquare wrapText="bothSides"/>
+                <wp:docPr id="217" name="Text Box 2"/>
+                <wp:cNvGraphicFramePr>
+                  <a:graphicFrameLocks xmlns:a="http://schemas.openxmlformats.org/drawingml/2006/main"/>
+                </wp:cNvGraphicFramePr>
+                <a:graphic xmlns:a="http://schemas.openxmlformats.org/drawingml/2006/main">
+                  <a:graphicData uri="http://schemas.microsoft.com/office/word/2010/wordprocessingShape">
+                    <wps:wsp>
+                      <wps:cNvSpPr txBox="1">
+                        <a:spLocks noChangeArrowheads="1"/>
+                      </wps:cNvSpPr>
+                      <wps:spPr bwMode="auto">
+                        <a:xfrm>
+                          <a:off x="0" y="0"/>
+                          <a:ext cx="561975" cy="219075"/>
+                        </a:xfrm>
+                        <a:prstGeom prst="rect">
+                          <a:avLst/>
+                        </a:prstGeom>
+                        <a:noFill/>
+                        <a:ln w="9525">
+                          <a:noFill/>
+                          <a:miter lim="800000"/>
+                          <a:headEnd/>
+                          <a:tailEnd/>
+                        </a:ln>
+                      </wps:spPr>
+                      <wps:txbx>
+                        <w:txbxContent>
+                          <w:p>
+                            <w:r>
+                              <w:t>TRUE</w:t>
+                            </w:r>
+                          </w:p>
+                        </w:txbxContent>
+                      </wps:txbx>
+                      <wps:bodyPr rot="0" vert="horz" wrap="square" lIns="91440" tIns="45720" rIns="91440" bIns="45720" anchor="t" anchorCtr="0">
+                        <a:noAutofit/>
+                      </wps:bodyPr>
+                    </wps:wsp>
+                  </a:graphicData>
+                </a:graphic>
+                <wp14:sizeRelH relativeFrom="margin">
+                  <wp14:pctWidth>0</wp14:pctWidth>
+                </wp14:sizeRelH>
+                <wp14:sizeRelV relativeFrom="margin">
+                  <wp14:pctHeight>0</wp14:pctHeight>
+                </wp14:sizeRelV>
+              </wp:anchor>
+            </w:drawing>
+          </mc:Choice>
+          <mc:Fallback>
+            <w:pict>
+              <v:shape id="_x0000_s1029" type="#_x0000_t202" style="position:absolute;left:0;text-align:left;margin-left:408pt;margin-top:120.7pt;width:44.25pt;height:17.25pt;z-index:251685888;visibility:visible;mso-wrap-style:square;mso-width-percent:0;mso-height-percent:0;mso-wrap-distance-left:9pt;mso-wrap-distance-top:3.6pt;mso-wrap-distance-right:9pt;mso-wrap-distance-bottom:3.6pt;mso-position-horizontal:absolute;mso-position-horizontal-relative:margin;mso-position-vertical:absolute;mso-position-vertical-relative:text;mso-width-percent:0;mso-height-percent:0;mso-width-relative:margin;mso-height-relative:margin;v-text-anchor:top" o:gfxdata="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" filled="f" stroked="f">
+                <v:textbox>
+                  <w:txbxContent>
+                    <w:p>
+                      <w:r>
+                        <w:t>TRUE</w:t>
+                      </w:r>
+                    </w:p>
+                  </w:txbxContent>
+                </v:textbox>
+                <w10:wrap type="square" anchorx="margin"/>
+              </v:shape>
+            </w:pict>
+          </mc:Fallback>
+        </mc:AlternateContent>
+      </w:r>
+      <w:r>
+        <w:rPr>
+          <w:noProof/>
+        </w:rPr>
+        <mc:AlternateContent>
+          <mc:Choice Requires="wps">
+            <w:drawing>
+              <wp:anchor distT="0" distB="0" distL="114300" distR="114300" simplePos="0" relativeHeight="251683840" behindDoc="0" locked="0" layoutInCell="1" allowOverlap="1">
                 <wp:simplePos x="0" y="0"/>
                 <wp:positionH relativeFrom="column">
-                  <wp:posOffset>2363638</wp:posOffset>
+                  <wp:posOffset>838199</wp:posOffset>
                 </wp:positionH>
                 <wp:positionV relativeFrom="paragraph">
-                  <wp:posOffset>87546</wp:posOffset>
+                  <wp:posOffset>3914140</wp:posOffset>
                 </wp:positionV>
-                <wp:extent cx="1104181" cy="319177"/>
+                <wp:extent cx="2886075" cy="419100"/>
+                <wp:effectExtent l="0" t="0" r="9525" b="19050"/>
+                <wp:wrapNone/>
+                <wp:docPr id="22" name="Elbow Connector 22"/>
+                <wp:cNvGraphicFramePr/>
+                <a:graphic xmlns:a="http://schemas.openxmlformats.org/drawingml/2006/main">
+                  <a:graphicData uri="http://schemas.microsoft.com/office/word/2010/wordprocessingShape">
+                    <wps:wsp>
+                      <wps:cNvCnPr/>
+                      <wps:spPr>
+                        <a:xfrm>
+                          <a:off x="0" y="0"/>
+                          <a:ext cx="2886075" cy="419100"/>
+                        </a:xfrm>
+                        <a:prstGeom prst="bentConnector3">
+                          <a:avLst>
+                            <a:gd name="adj1" fmla="val 825"/>
+                          </a:avLst>
+                        </a:prstGeom>
+                      </wps:spPr>
+                      <wps:style>
+                        <a:lnRef idx="1">
+                          <a:schemeClr val="accent1"/>
+                        </a:lnRef>
+                        <a:fillRef idx="0">
+                          <a:schemeClr val="accent1"/>
+                        </a:fillRef>
+                        <a:effectRef idx="0">
+                          <a:schemeClr val="accent1"/>
+                        </a:effectRef>
+                        <a:fontRef idx="minor">
+                          <a:schemeClr val="tx1"/>
+                        </a:fontRef>
+                      </wps:style>
+                      <wps:bodyPr/>
+                    </wps:wsp>
+                  </a:graphicData>
+                </a:graphic>
+              </wp:anchor>
+            </w:drawing>
+          </mc:Choice>
+          <mc:Fallback>
+            <w:pict>
+              <v:shapetype w14:anchorId="7214B68F" id="_x0000_t34" coordsize="21600,21600" o:spt="34" o:oned="t" adj="10800" path="m,l@0,0@0,21600,21600,21600e" filled="f">
+                <v:stroke joinstyle="miter"/>
+                <v:formulas>
+                  <v:f eqn="val #0"/>
+                </v:formulas>
+                <v:path arrowok="t" fillok="f" o:connecttype="none"/>
+                <v:handles>
+                  <v:h position="#0,center"/>
+                </v:handles>
+                <o:lock v:ext="edit" shapetype="t"/>
+              </v:shapetype>
+              <v:shape id="Elbow Connector 22" o:spid="_x0000_s1026" type="#_x0000_t34" style="position:absolute;margin-left:66pt;margin-top:308.2pt;width:227.25pt;height:33pt;z-index:251683840;visibility:visible;mso-wrap-style:square;mso-wrap-distance-left:9pt;mso-wrap-distance-top:0;mso-wrap-distance-right:9pt;mso-wrap-distance-bottom:0;mso-position-horizontal:absolute;mso-position-horizontal-relative:text;mso-position-vertical:absolute;mso-position-vertical-relative:text" o:gfxdata="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" adj="178" strokecolor="#5b9bd5 [3204]" strokeweight=".5pt"/>
+            </w:pict>
+          </mc:Fallback>
+        </mc:AlternateContent>
+      </w:r>
+      <w:r>
+        <w:rPr>
+          <w:noProof/>
+        </w:rPr>
+        <mc:AlternateContent>
+          <mc:Choice Requires="wps">
+            <w:drawing>
+              <wp:anchor distT="0" distB="0" distL="114300" distR="114300" simplePos="0" relativeHeight="251682816" behindDoc="0" locked="0" layoutInCell="1" allowOverlap="1">
+                <wp:simplePos x="0" y="0"/>
+                <wp:positionH relativeFrom="column">
+                  <wp:posOffset>3686175</wp:posOffset>
+                </wp:positionH>
+                <wp:positionV relativeFrom="paragraph">
+                  <wp:posOffset>3856990</wp:posOffset>
+                </wp:positionV>
+                <wp:extent cx="47625" cy="733425"/>
+                <wp:effectExtent l="38100" t="0" r="66675" b="47625"/>
+                <wp:wrapNone/>
+                <wp:docPr id="21" name="Straight Arrow Connector 21"/>
+                <wp:cNvGraphicFramePr/>
+                <a:graphic xmlns:a="http://schemas.openxmlformats.org/drawingml/2006/main">
+                  <a:graphicData uri="http://schemas.microsoft.com/office/word/2010/wordprocessingShape">
+                    <wps:wsp>
+                      <wps:cNvCnPr/>
+                      <wps:spPr>
+                        <a:xfrm>
+                          <a:off x="0" y="0"/>
+                          <a:ext cx="47625" cy="733425"/>
+                        </a:xfrm>
+                        <a:prstGeom prst="straightConnector1">
+                          <a:avLst/>
+                        </a:prstGeom>
+                        <a:ln>
+                          <a:tailEnd type="triangle"/>
+                        </a:ln>
+                      </wps:spPr>
+                      <wps:style>
+                        <a:lnRef idx="1">
+                          <a:schemeClr val="accent1"/>
+                        </a:lnRef>
+                        <a:fillRef idx="0">
+                          <a:schemeClr val="accent1"/>
+                        </a:fillRef>
+                        <a:effectRef idx="0">
+                          <a:schemeClr val="accent1"/>
+                        </a:effectRef>
+                        <a:fontRef idx="minor">
+                          <a:schemeClr val="tx1"/>
+                        </a:fontRef>
+                      </wps:style>
+                      <wps:bodyPr/>
+                    </wps:wsp>
+                  </a:graphicData>
+                </a:graphic>
+              </wp:anchor>
+            </w:drawing>
+          </mc:Choice>
+          <mc:Fallback>
+            <w:pict>
+              <v:shapetype w14:anchorId="35AE1C18" id="_x0000_t32" coordsize="21600,21600" o:spt="32" o:oned="t" path="m,l21600,21600e" filled="f">
+                <v:path arrowok="t" fillok="f" o:connecttype="none"/>
+                <o:lock v:ext="edit" shapetype="t"/>
+              </v:shapetype>
+              <v:shape id="Straight Arrow Connector 21" o:spid="_x0000_s1026" type="#_x0000_t32" style="position:absolute;margin-left:290.25pt;margin-top:303.7pt;width:3.75pt;height:57.75pt;z-index:251682816;visibility:visible;mso-wrap-style:square;mso-wrap-distance-left:9pt;mso-wrap-distance-top:0;mso-wrap-distance-right:9pt;mso-wrap-distance-bottom:0;mso-position-horizontal:absolute;mso-position-horizontal-relative:text;mso-position-vertical:absolute;mso-position-vertical-relative:text" o:gfxdata="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" strokecolor="#5b9bd5 [3204]" strokeweight=".5pt">
+                <v:stroke endarrow="block" joinstyle="miter"/>
+              </v:shape>
+            </w:pict>
+          </mc:Fallback>
+        </mc:AlternateContent>
+      </w:r>
+      <w:r>
+        <w:rPr>
+          <w:noProof/>
+        </w:rPr>
+        <mc:AlternateContent>
+          <mc:Choice Requires="wps">
+            <w:drawing>
+              <wp:anchor distT="0" distB="0" distL="114300" distR="114300" simplePos="0" relativeHeight="251681792" behindDoc="0" locked="0" layoutInCell="1" allowOverlap="1">
+                <wp:simplePos x="0" y="0"/>
+                <wp:positionH relativeFrom="column">
+                  <wp:posOffset>3733800</wp:posOffset>
+                </wp:positionH>
+                <wp:positionV relativeFrom="paragraph">
+                  <wp:posOffset>2961640</wp:posOffset>
+                </wp:positionV>
+                <wp:extent cx="2105025" cy="1352550"/>
+                <wp:effectExtent l="0" t="0" r="28575" b="19050"/>
+                <wp:wrapNone/>
+                <wp:docPr id="20" name="Elbow Connector 20"/>
+                <wp:cNvGraphicFramePr/>
+                <a:graphic xmlns:a="http://schemas.openxmlformats.org/drawingml/2006/main">
+                  <a:graphicData uri="http://schemas.microsoft.com/office/word/2010/wordprocessingShape">
+                    <wps:wsp>
+                      <wps:cNvCnPr/>
+                      <wps:spPr>
+                        <a:xfrm flipH="1">
+                          <a:off x="0" y="0"/>
+                          <a:ext cx="2105025" cy="1352550"/>
+                        </a:xfrm>
+                        <a:prstGeom prst="bentConnector3">
+                          <a:avLst>
+                            <a:gd name="adj1" fmla="val 226"/>
+                          </a:avLst>
+                        </a:prstGeom>
+                      </wps:spPr>
+                      <wps:style>
+                        <a:lnRef idx="1">
+                          <a:schemeClr val="accent1"/>
+                        </a:lnRef>
+                        <a:fillRef idx="0">
+                          <a:schemeClr val="accent1"/>
+                        </a:fillRef>
+                        <a:effectRef idx="0">
+                          <a:schemeClr val="accent1"/>
+                        </a:effectRef>
+                        <a:fontRef idx="minor">
+                          <a:schemeClr val="tx1"/>
+                        </a:fontRef>
+                      </wps:style>
+                      <wps:bodyPr/>
+                    </wps:wsp>
+                  </a:graphicData>
+                </a:graphic>
+              </wp:anchor>
+            </w:drawing>
+          </mc:Choice>
+          <mc:Fallback>
+            <w:pict>
+              <v:shape w14:anchorId="697DA471" id="Elbow Connector 20" o:spid="_x0000_s1026" type="#_x0000_t34" style="position:absolute;margin-left:294pt;margin-top:233.2pt;width:165.75pt;height:106.5pt;flip:x;z-index:251681792;visibility:visible;mso-wrap-style:square;mso-wrap-distance-left:9pt;mso-wrap-distance-top:0;mso-wrap-distance-right:9pt;mso-wrap-distance-bottom:0;mso-position-horizontal:absolute;mso-position-horizontal-relative:text;mso-position-vertical:absolute;mso-position-vertical-relative:text" o:gfxdata="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" adj="49" strokecolor="#5b9bd5 [3204]" strokeweight=".5pt"/>
+            </w:pict>
+          </mc:Fallback>
+        </mc:AlternateContent>
+      </w:r>
+      <w:r>
+        <w:rPr>
+          <w:noProof/>
+        </w:rPr>
+        <mc:AlternateContent>
+          <mc:Choice Requires="wps">
+            <w:drawing>
+              <wp:anchor distT="0" distB="0" distL="114300" distR="114300" simplePos="0" relativeHeight="251680768" behindDoc="0" locked="0" layoutInCell="1" allowOverlap="1" wp14:anchorId="6906FF77" wp14:editId="4C836FBE">
+                <wp:simplePos x="0" y="0"/>
+                <wp:positionH relativeFrom="column">
+                  <wp:posOffset>2724150</wp:posOffset>
+                </wp:positionH>
+                <wp:positionV relativeFrom="paragraph">
+                  <wp:posOffset>2647315</wp:posOffset>
+                </wp:positionV>
+                <wp:extent cx="952500" cy="771525"/>
+                <wp:effectExtent l="0" t="0" r="76200" b="47625"/>
+                <wp:wrapNone/>
+                <wp:docPr id="16" name="Elbow Connector 16"/>
+                <wp:cNvGraphicFramePr/>
+                <a:graphic xmlns:a="http://schemas.openxmlformats.org/drawingml/2006/main">
+                  <a:graphicData uri="http://schemas.microsoft.com/office/word/2010/wordprocessingShape">
+                    <wps:wsp>
+                      <wps:cNvCnPr/>
+                      <wps:spPr>
+                        <a:xfrm>
+                          <a:off x="0" y="0"/>
+                          <a:ext cx="952500" cy="771525"/>
+                        </a:xfrm>
+                        <a:prstGeom prst="bentConnector3">
+                          <a:avLst>
+                            <a:gd name="adj1" fmla="val 100000"/>
+                          </a:avLst>
+                        </a:prstGeom>
+                        <a:ln>
+                          <a:tailEnd type="triangle"/>
+                        </a:ln>
+                      </wps:spPr>
+                      <wps:style>
+                        <a:lnRef idx="1">
+                          <a:schemeClr val="accent1"/>
+                        </a:lnRef>
+                        <a:fillRef idx="0">
+                          <a:schemeClr val="accent1"/>
+                        </a:fillRef>
+                        <a:effectRef idx="0">
+                          <a:schemeClr val="accent1"/>
+                        </a:effectRef>
+                        <a:fontRef idx="minor">
+                          <a:schemeClr val="tx1"/>
+                        </a:fontRef>
+                      </wps:style>
+                      <wps:bodyPr/>
+                    </wps:wsp>
+                  </a:graphicData>
+                </a:graphic>
+                <wp14:sizeRelH relativeFrom="margin">
+                  <wp14:pctWidth>0</wp14:pctWidth>
+                </wp14:sizeRelH>
+                <wp14:sizeRelV relativeFrom="margin">
+                  <wp14:pctHeight>0</wp14:pctHeight>
+                </wp14:sizeRelV>
+              </wp:anchor>
+            </w:drawing>
+          </mc:Choice>
+          <mc:Fallback>
+            <w:pict>
+              <v:shape w14:anchorId="347CF3B8" id="Elbow Connector 16" o:spid="_x0000_s1026" type="#_x0000_t34" style="position:absolute;margin-left:214.5pt;margin-top:208.45pt;width:75pt;height:60.75pt;z-index:251680768;visibility:visible;mso-wrap-style:square;mso-width-percent:0;mso-height-percent:0;mso-wrap-distance-left:9pt;mso-wrap-distance-top:0;mso-wrap-distance-right:9pt;mso-wrap-distance-bottom:0;mso-position-horizontal:absolute;mso-position-horizontal-relative:text;mso-position-vertical:absolute;mso-position-vertical-relative:text;mso-width-percent:0;mso-height-percent:0;mso-width-relative:margin;mso-height-relative:margin" o:gfxdata="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" adj="21600" strokecolor="#5b9bd5 [3204]" strokeweight=".5pt">
+                <v:stroke endarrow="block"/>
+              </v:shape>
+            </w:pict>
+          </mc:Fallback>
+        </mc:AlternateContent>
+      </w:r>
+      <w:r>
+        <w:rPr>
+          <w:noProof/>
+        </w:rPr>
+        <mc:AlternateContent>
+          <mc:Choice Requires="wps">
+            <w:drawing>
+              <wp:anchor distT="0" distB="0" distL="114300" distR="114300" simplePos="0" relativeHeight="251678720" behindDoc="0" locked="0" layoutInCell="1" allowOverlap="1" wp14:anchorId="59F8A0F6" wp14:editId="3243E059">
+                <wp:simplePos x="0" y="0"/>
+                <wp:positionH relativeFrom="column">
+                  <wp:posOffset>971549</wp:posOffset>
+                </wp:positionH>
+                <wp:positionV relativeFrom="paragraph">
+                  <wp:posOffset>2637789</wp:posOffset>
+                </wp:positionV>
+                <wp:extent cx="485775" cy="828675"/>
+                <wp:effectExtent l="38100" t="0" r="9525" b="47625"/>
+                <wp:wrapNone/>
+                <wp:docPr id="15" name="Elbow Connector 15"/>
+                <wp:cNvGraphicFramePr/>
+                <a:graphic xmlns:a="http://schemas.openxmlformats.org/drawingml/2006/main">
+                  <a:graphicData uri="http://schemas.microsoft.com/office/word/2010/wordprocessingShape">
+                    <wps:wsp>
+                      <wps:cNvCnPr/>
+                      <wps:spPr>
+                        <a:xfrm flipH="1">
+                          <a:off x="0" y="0"/>
+                          <a:ext cx="485775" cy="828675"/>
+                        </a:xfrm>
+                        <a:prstGeom prst="bentConnector3">
+                          <a:avLst>
+                            <a:gd name="adj1" fmla="val 98193"/>
+                          </a:avLst>
+                        </a:prstGeom>
+                        <a:ln>
+                          <a:tailEnd type="triangle"/>
+                        </a:ln>
+                      </wps:spPr>
+                      <wps:style>
+                        <a:lnRef idx="1">
+                          <a:schemeClr val="accent1"/>
+                        </a:lnRef>
+                        <a:fillRef idx="0">
+                          <a:schemeClr val="accent1"/>
+                        </a:fillRef>
+                        <a:effectRef idx="0">
+                          <a:schemeClr val="accent1"/>
+                        </a:effectRef>
+                        <a:fontRef idx="minor">
+                          <a:schemeClr val="tx1"/>
+                        </a:fontRef>
+                      </wps:style>
+                      <wps:bodyPr/>
+                    </wps:wsp>
+                  </a:graphicData>
+                </a:graphic>
+                <wp14:sizeRelH relativeFrom="margin">
+                  <wp14:pctWidth>0</wp14:pctWidth>
+                </wp14:sizeRelH>
+                <wp14:sizeRelV relativeFrom="margin">
+                  <wp14:pctHeight>0</wp14:pctHeight>
+                </wp14:sizeRelV>
+              </wp:anchor>
+            </w:drawing>
+          </mc:Choice>
+          <mc:Fallback>
+            <w:pict>
+              <v:shape w14:anchorId="32770A96" id="Elbow Connector 15" o:spid="_x0000_s1026" type="#_x0000_t34" style="position:absolute;margin-left:76.5pt;margin-top:207.7pt;width:38.25pt;height:65.25pt;flip:x;z-index:251678720;visibility:visible;mso-wrap-style:square;mso-width-percent:0;mso-height-percent:0;mso-wrap-distance-left:9pt;mso-wrap-distance-top:0;mso-wrap-distance-right:9pt;mso-wrap-distance-bottom:0;mso-position-horizontal:absolute;mso-position-horizontal-relative:text;mso-position-vertical:absolute;mso-position-vertical-relative:text;mso-width-percent:0;mso-height-percent:0;mso-width-relative:margin;mso-height-relative:margin" o:gfxdata="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" adj="21210" strokecolor="#5b9bd5 [3204]" strokeweight=".5pt">
+                <v:stroke endarrow="block"/>
+              </v:shape>
+            </w:pict>
+          </mc:Fallback>
+        </mc:AlternateContent>
+      </w:r>
+      <w:r>
+        <w:rPr>
+          <w:noProof/>
+        </w:rPr>
+        <mc:AlternateContent>
+          <mc:Choice Requires="wps">
+            <w:drawing>
+              <wp:anchor distT="0" distB="0" distL="114300" distR="114300" simplePos="0" relativeHeight="251676672" behindDoc="0" locked="0" layoutInCell="1" allowOverlap="1">
+                <wp:simplePos x="0" y="0"/>
+                <wp:positionH relativeFrom="column">
+                  <wp:posOffset>2124075</wp:posOffset>
+                </wp:positionH>
+                <wp:positionV relativeFrom="paragraph">
+                  <wp:posOffset>1761490</wp:posOffset>
+                </wp:positionV>
+                <wp:extent cx="790575" cy="552450"/>
+                <wp:effectExtent l="38100" t="0" r="9525" b="57150"/>
+                <wp:wrapNone/>
+                <wp:docPr id="14" name="Elbow Connector 14"/>
+                <wp:cNvGraphicFramePr/>
+                <a:graphic xmlns:a="http://schemas.openxmlformats.org/drawingml/2006/main">
+                  <a:graphicData uri="http://schemas.microsoft.com/office/word/2010/wordprocessingShape">
+                    <wps:wsp>
+                      <wps:cNvCnPr/>
+                      <wps:spPr>
+                        <a:xfrm flipH="1">
+                          <a:off x="0" y="0"/>
+                          <a:ext cx="790575" cy="552450"/>
+                        </a:xfrm>
+                        <a:prstGeom prst="bentConnector3">
+                          <a:avLst>
+                            <a:gd name="adj1" fmla="val 98193"/>
+                          </a:avLst>
+                        </a:prstGeom>
+                        <a:ln>
+                          <a:tailEnd type="triangle"/>
+                        </a:ln>
+                      </wps:spPr>
+                      <wps:style>
+                        <a:lnRef idx="1">
+                          <a:schemeClr val="accent1"/>
+                        </a:lnRef>
+                        <a:fillRef idx="0">
+                          <a:schemeClr val="accent1"/>
+                        </a:fillRef>
+                        <a:effectRef idx="0">
+                          <a:schemeClr val="accent1"/>
+                        </a:effectRef>
+                        <a:fontRef idx="minor">
+                          <a:schemeClr val="tx1"/>
+                        </a:fontRef>
+                      </wps:style>
+                      <wps:bodyPr/>
+                    </wps:wsp>
+                  </a:graphicData>
+                </a:graphic>
+              </wp:anchor>
+            </w:drawing>
+          </mc:Choice>
+          <mc:Fallback>
+            <w:pict>
+              <v:shape w14:anchorId="4F3204E8" id="Elbow Connector 14" o:spid="_x0000_s1026" type="#_x0000_t34" style="position:absolute;margin-left:167.25pt;margin-top:138.7pt;width:62.25pt;height:43.5pt;flip:x;z-index:251676672;visibility:visible;mso-wrap-style:square;mso-wrap-distance-left:9pt;mso-wrap-distance-top:0;mso-wrap-distance-right:9pt;mso-wrap-distance-bottom:0;mso-position-horizontal:absolute;mso-position-horizontal-relative:text;mso-position-vertical:absolute;mso-position-vertical-relative:text" o:gfxdata="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" adj="21210" strokecolor="#5b9bd5 [3204]" strokeweight=".5pt">
+                <v:stroke endarrow="block"/>
+              </v:shape>
+            </w:pict>
+          </mc:Fallback>
+        </mc:AlternateContent>
+      </w:r>
+      <w:r>
+        <w:rPr>
+          <w:noProof/>
+        </w:rPr>
+        <mc:AlternateContent>
+          <mc:Choice Requires="wps">
+            <w:drawing>
+              <wp:anchor distT="0" distB="0" distL="114300" distR="114300" simplePos="0" relativeHeight="251675648" behindDoc="0" locked="0" layoutInCell="1" allowOverlap="1">
+                <wp:simplePos x="0" y="0"/>
+                <wp:positionH relativeFrom="column">
+                  <wp:posOffset>4276725</wp:posOffset>
+                </wp:positionH>
+                <wp:positionV relativeFrom="paragraph">
+                  <wp:posOffset>1761490</wp:posOffset>
+                </wp:positionV>
+                <wp:extent cx="1619250" cy="752475"/>
+                <wp:effectExtent l="0" t="0" r="76200" b="47625"/>
+                <wp:wrapNone/>
+                <wp:docPr id="13" name="Elbow Connector 13"/>
+                <wp:cNvGraphicFramePr/>
+                <a:graphic xmlns:a="http://schemas.openxmlformats.org/drawingml/2006/main">
+                  <a:graphicData uri="http://schemas.microsoft.com/office/word/2010/wordprocessingShape">
+                    <wps:wsp>
+                      <wps:cNvCnPr/>
+                      <wps:spPr>
+                        <a:xfrm>
+                          <a:off x="0" y="0"/>
+                          <a:ext cx="1619250" cy="752475"/>
+                        </a:xfrm>
+                        <a:prstGeom prst="bentConnector3">
+                          <a:avLst>
+                            <a:gd name="adj1" fmla="val 100000"/>
+                          </a:avLst>
+                        </a:prstGeom>
+                        <a:ln>
+                          <a:tailEnd type="triangle"/>
+                        </a:ln>
+                      </wps:spPr>
+                      <wps:style>
+                        <a:lnRef idx="1">
+                          <a:schemeClr val="accent1"/>
+                        </a:lnRef>
+                        <a:fillRef idx="0">
+                          <a:schemeClr val="accent1"/>
+                        </a:fillRef>
+                        <a:effectRef idx="0">
+                          <a:schemeClr val="accent1"/>
+                        </a:effectRef>
+                        <a:fontRef idx="minor">
+                          <a:schemeClr val="tx1"/>
+                        </a:fontRef>
+                      </wps:style>
+                      <wps:bodyPr/>
+                    </wps:wsp>
+                  </a:graphicData>
+                </a:graphic>
+              </wp:anchor>
+            </w:drawing>
+          </mc:Choice>
+          <mc:Fallback>
+            <w:pict>
+              <v:shape w14:anchorId="11F6009F" id="Elbow Connector 13" o:spid="_x0000_s1026" type="#_x0000_t34" style="position:absolute;margin-left:336.75pt;margin-top:138.7pt;width:127.5pt;height:59.25pt;z-index:251675648;visibility:visible;mso-wrap-style:square;mso-wrap-distance-left:9pt;mso-wrap-distance-top:0;mso-wrap-distance-right:9pt;mso-wrap-distance-bottom:0;mso-position-horizontal:absolute;mso-position-horizontal-relative:text;mso-position-vertical:absolute;mso-position-vertical-relative:text" o:gfxdata="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" adj="21600" strokecolor="#5b9bd5 [3204]" strokeweight=".5pt">
+                <v:stroke endarrow="block"/>
+              </v:shape>
+            </w:pict>
+          </mc:Fallback>
+        </mc:AlternateContent>
+      </w:r>
+      <w:r>
+        <w:rPr>
+          <w:noProof/>
+        </w:rPr>
+        <mc:AlternateContent>
+          <mc:Choice Requires="wps">
+            <w:drawing>
+              <wp:anchor distT="0" distB="0" distL="114300" distR="114300" simplePos="0" relativeHeight="251674624" behindDoc="0" locked="0" layoutInCell="1" allowOverlap="1" wp14:anchorId="156000C6" wp14:editId="1F0A7596">
+                <wp:simplePos x="0" y="0"/>
+                <wp:positionH relativeFrom="column">
+                  <wp:posOffset>3586403</wp:posOffset>
+                </wp:positionH>
+                <wp:positionV relativeFrom="paragraph">
+                  <wp:posOffset>776010</wp:posOffset>
+                </wp:positionV>
+                <wp:extent cx="45719" cy="610026"/>
+                <wp:effectExtent l="76200" t="0" r="50165" b="57150"/>
+                <wp:wrapNone/>
+                <wp:docPr id="12" name="Straight Arrow Connector 12"/>
+                <wp:cNvGraphicFramePr/>
+                <a:graphic xmlns:a="http://schemas.openxmlformats.org/drawingml/2006/main">
+                  <a:graphicData uri="http://schemas.microsoft.com/office/word/2010/wordprocessingShape">
+                    <wps:wsp>
+                      <wps:cNvCnPr/>
+                      <wps:spPr>
+                        <a:xfrm flipH="1">
+                          <a:off x="0" y="0"/>
+                          <a:ext cx="45719" cy="610026"/>
+                        </a:xfrm>
+                        <a:prstGeom prst="straightConnector1">
+                          <a:avLst/>
+                        </a:prstGeom>
+                        <a:ln>
+                          <a:tailEnd type="triangle"/>
+                        </a:ln>
+                      </wps:spPr>
+                      <wps:style>
+                        <a:lnRef idx="1">
+                          <a:schemeClr val="accent1"/>
+                        </a:lnRef>
+                        <a:fillRef idx="0">
+                          <a:schemeClr val="accent1"/>
+                        </a:fillRef>
+                        <a:effectRef idx="0">
+                          <a:schemeClr val="accent1"/>
+                        </a:effectRef>
+                        <a:fontRef idx="minor">
+                          <a:schemeClr val="tx1"/>
+                        </a:fontRef>
+                      </wps:style>
+                      <wps:bodyPr/>
+                    </wps:wsp>
+                  </a:graphicData>
+                </a:graphic>
+                <wp14:sizeRelH relativeFrom="margin">
+                  <wp14:pctWidth>0</wp14:pctWidth>
+                </wp14:sizeRelH>
+                <wp14:sizeRelV relativeFrom="margin">
+                  <wp14:pctHeight>0</wp14:pctHeight>
+                </wp14:sizeRelV>
+              </wp:anchor>
+            </w:drawing>
+          </mc:Choice>
+          <mc:Fallback>
+            <w:pict>
+              <v:shape w14:anchorId="294959EA" id="Straight Arrow Connector 12" o:spid="_x0000_s1026" type="#_x0000_t32" style="position:absolute;margin-left:282.4pt;margin-top:61.1pt;width:3.6pt;height:48.05pt;flip:x;z-index:251674624;visibility:visible;mso-wrap-style:square;mso-width-percent:0;mso-height-percent:0;mso-wrap-distance-left:9pt;mso-wrap-distance-top:0;mso-wrap-distance-right:9pt;mso-wrap-distance-bottom:0;mso-position-horizontal:absolute;mso-position-horizontal-relative:text;mso-position-vertical:absolute;mso-position-vertical-relative:text;mso-width-percent:0;mso-height-percent:0;mso-width-relative:margin;mso-height-relative:margin" o:gfxdata="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" strokecolor="#5b9bd5 [3204]" strokeweight=".5pt">
+                <v:stroke endarrow="block" joinstyle="miter"/>
+              </v:shape>
+            </w:pict>
+          </mc:Fallback>
+        </mc:AlternateContent>
+      </w:r>
+      <w:r>
+        <w:rPr>
+          <w:noProof/>
+        </w:rPr>
+        <mc:AlternateContent>
+          <mc:Choice Requires="wps">
+            <w:drawing>
+              <wp:anchor distT="0" distB="0" distL="114300" distR="114300" simplePos="0" relativeHeight="251661312" behindDoc="0" locked="0" layoutInCell="1" allowOverlap="1" wp14:anchorId="59E24128" wp14:editId="57EA91EB">
+                <wp:simplePos x="0" y="0"/>
+                <wp:positionH relativeFrom="column">
+                  <wp:posOffset>2903239</wp:posOffset>
+                </wp:positionH>
+                <wp:positionV relativeFrom="paragraph">
+                  <wp:posOffset>1398592</wp:posOffset>
+                </wp:positionV>
+                <wp:extent cx="1371600" cy="698500"/>
+                <wp:effectExtent l="19050" t="19050" r="19050" b="44450"/>
+                <wp:wrapNone/>
+                <wp:docPr id="3" name="Flowchart: Decision 3"/>
+                <wp:cNvGraphicFramePr/>
+                <a:graphic xmlns:a="http://schemas.openxmlformats.org/drawingml/2006/main">
+                  <a:graphicData uri="http://schemas.microsoft.com/office/word/2010/wordprocessingShape">
+                    <wps:wsp>
+                      <wps:cNvSpPr/>
+                      <wps:spPr>
+                        <a:xfrm>
+                          <a:off x="0" y="0"/>
+                          <a:ext cx="1371600" cy="698500"/>
+                        </a:xfrm>
+                        <a:prstGeom prst="flowChartDecision">
+                          <a:avLst/>
+                        </a:prstGeom>
+                      </wps:spPr>
+                      <wps:style>
+                        <a:lnRef idx="2">
+                          <a:schemeClr val="accent1">
+                            <a:shade val="50000"/>
+                          </a:schemeClr>
+                        </a:lnRef>
+                        <a:fillRef idx="1">
+                          <a:schemeClr val="accent1"/>
+                        </a:fillRef>
+                        <a:effectRef idx="0">
+                          <a:schemeClr val="accent1"/>
+                        </a:effectRef>
+                        <a:fontRef idx="minor">
+                          <a:schemeClr val="lt1"/>
+                        </a:fontRef>
+                      </wps:style>
+                      <wps:txbx>
+                        <w:txbxContent>
+                          <w:p>
+                            <w:pPr>
+                              <w:jc w:val="center"/>
+                            </w:pPr>
+                            <w:r>
+                              <w:t>IF a=b</w:t>
+                            </w:r>
+                          </w:p>
+                        </w:txbxContent>
+                      </wps:txbx>
+                      <wps:bodyPr rot="0" spcFirstLastPara="0" vertOverflow="overflow" horzOverflow="overflow" vert="horz" wrap="square" lIns="91440" tIns="45720" rIns="91440" bIns="45720" numCol="1" spcCol="0" rtlCol="0" fromWordArt="0" anchor="ctr" anchorCtr="0" forceAA="0" compatLnSpc="1">
+                        <a:prstTxWarp prst="textNoShape">
+                          <a:avLst/>
+                        </a:prstTxWarp>
+                        <a:noAutofit/>
+                      </wps:bodyPr>
+                    </wps:wsp>
+                  </a:graphicData>
+                </a:graphic>
+              </wp:anchor>
+            </w:drawing>
+          </mc:Choice>
+          <mc:Fallback>
+            <w:pict>
+              <v:shapetype w14:anchorId="59E24128" id="_x0000_t110" coordsize="21600,21600" o:spt="110" path="m10800,l,10800,10800,21600,21600,10800xe">
+                <v:stroke joinstyle="miter"/>
+                <v:path gradientshapeok="t" o:connecttype="rect" textboxrect="5400,5400,16200,16200"/>
+              </v:shapetype>
+              <v:shape id="Flowchart: Decision 3" o:spid="_x0000_s1030" type="#_x0000_t110" style="position:absolute;left:0;text-align:left;margin-left:228.6pt;margin-top:110.15pt;width:108pt;height:55pt;z-index:251661312;visibility:visible;mso-wrap-style:square;mso-wrap-distance-left:9pt;mso-wrap-distance-top:0;mso-wrap-distance-right:9pt;mso-wrap-distance-bottom:0;mso-position-horizontal:absolute;mso-position-horizontal-relative:text;mso-position-vertical:absolute;mso-position-vertical-relative:text;v-text-anchor:middle" o:gfxdata="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" fillcolor="#5b9bd5 [3204]" strokecolor="#1f4d78 [1604]" strokeweight="1pt">
+                <v:textbox>
+                  <w:txbxContent>
+                    <w:p>
+                      <w:pPr>
+                        <w:jc w:val="center"/>
+                      </w:pPr>
+                      <w:r>
+                        <w:t>IF a=b</w:t>
+                      </w:r>
+                    </w:p>
+                  </w:txbxContent>
+                </v:textbox>
+              </v:shape>
+            </w:pict>
+          </mc:Fallback>
+        </mc:AlternateContent>
+      </w:r>
+      <w:r>
+        <w:rPr>
+          <w:noProof/>
+        </w:rPr>
+        <mc:AlternateContent>
+          <mc:Choice Requires="wps">
+            <w:drawing>
+              <wp:anchor distT="0" distB="0" distL="114300" distR="114300" simplePos="0" relativeHeight="251672576" behindDoc="0" locked="0" layoutInCell="1" allowOverlap="1" wp14:anchorId="5BA5CDDF" wp14:editId="02D7C4D3">
+                <wp:simplePos x="0" y="0"/>
+                <wp:positionH relativeFrom="column">
+                  <wp:posOffset>3615145</wp:posOffset>
+                </wp:positionH>
+                <wp:positionV relativeFrom="paragraph">
+                  <wp:posOffset>303167</wp:posOffset>
+                </wp:positionV>
+                <wp:extent cx="14423" cy="409605"/>
+                <wp:effectExtent l="76200" t="0" r="62230" b="47625"/>
+                <wp:wrapNone/>
+                <wp:docPr id="11" name="Straight Arrow Connector 11"/>
+                <wp:cNvGraphicFramePr/>
+                <a:graphic xmlns:a="http://schemas.openxmlformats.org/drawingml/2006/main">
+                  <a:graphicData uri="http://schemas.microsoft.com/office/word/2010/wordprocessingShape">
+                    <wps:wsp>
+                      <wps:cNvCnPr/>
+                      <wps:spPr>
+                        <a:xfrm flipH="1">
+                          <a:off x="0" y="0"/>
+                          <a:ext cx="14423" cy="409605"/>
+                        </a:xfrm>
+                        <a:prstGeom prst="straightConnector1">
+                          <a:avLst/>
+                        </a:prstGeom>
+                        <a:ln>
+                          <a:tailEnd type="triangle"/>
+                        </a:ln>
+                      </wps:spPr>
+                      <wps:style>
+                        <a:lnRef idx="1">
+                          <a:schemeClr val="accent1"/>
+                        </a:lnRef>
+                        <a:fillRef idx="0">
+                          <a:schemeClr val="accent1"/>
+                        </a:fillRef>
+                        <a:effectRef idx="0">
+                          <a:schemeClr val="accent1"/>
+                        </a:effectRef>
+                        <a:fontRef idx="minor">
+                          <a:schemeClr val="tx1"/>
+                        </a:fontRef>
+                      </wps:style>
+                      <wps:bodyPr/>
+                    </wps:wsp>
+                  </a:graphicData>
+                </a:graphic>
+              </wp:anchor>
+            </w:drawing>
+          </mc:Choice>
+          <mc:Fallback>
+            <w:pict>
+              <v:shape w14:anchorId="0B3160D6" id="Straight Arrow Connector 11" o:spid="_x0000_s1026" type="#_x0000_t32" style="position:absolute;margin-left:284.65pt;margin-top:23.85pt;width:1.15pt;height:32.25pt;flip:x;z-index:251672576;visibility:visible;mso-wrap-style:square;mso-wrap-distance-left:9pt;mso-wrap-distance-top:0;mso-wrap-distance-right:9pt;mso-wrap-distance-bottom:0;mso-position-horizontal:absolute;mso-position-horizontal-relative:text;mso-position-vertical:absolute;mso-position-vertical-relative:text" o:gfxdata="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" strokecolor="#5b9bd5 [3204]" strokeweight=".5pt">
+                <v:stroke endarrow="block" joinstyle="miter"/>
+              </v:shape>
+            </w:pict>
+          </mc:Fallback>
+        </mc:AlternateContent>
+      </w:r>
+      <w:r>
+        <w:rPr>
+          <w:noProof/>
+        </w:rPr>
+        <mc:AlternateContent>
+          <mc:Choice Requires="wps">
+            <w:drawing>
+              <wp:anchor distT="0" distB="0" distL="114300" distR="114300" simplePos="0" relativeHeight="251660288" behindDoc="0" locked="0" layoutInCell="1" allowOverlap="1" wp14:anchorId="2AA679D7" wp14:editId="4F9D06DF">
+                <wp:simplePos x="0" y="0"/>
+                <wp:positionH relativeFrom="column">
+                  <wp:posOffset>2819029</wp:posOffset>
+                </wp:positionH>
+                <wp:positionV relativeFrom="paragraph">
+                  <wp:posOffset>721360</wp:posOffset>
+                </wp:positionV>
+                <wp:extent cx="1517650" cy="327660"/>
+                <wp:effectExtent l="19050" t="0" r="44450" b="15240"/>
+                <wp:wrapNone/>
+                <wp:docPr id="2" name="Flowchart: Data 2"/>
+                <wp:cNvGraphicFramePr/>
+                <a:graphic xmlns:a="http://schemas.openxmlformats.org/drawingml/2006/main">
+                  <a:graphicData uri="http://schemas.microsoft.com/office/word/2010/wordprocessingShape">
+                    <wps:wsp>
+                      <wps:cNvSpPr/>
+                      <wps:spPr>
+                        <a:xfrm>
+                          <a:off x="0" y="0"/>
+                          <a:ext cx="1517650" cy="327660"/>
+                        </a:xfrm>
+                        <a:prstGeom prst="flowChartInputOutput">
+                          <a:avLst/>
+                        </a:prstGeom>
+                      </wps:spPr>
+                      <wps:style>
+                        <a:lnRef idx="2">
+                          <a:schemeClr val="accent1">
+                            <a:shade val="50000"/>
+                          </a:schemeClr>
+                        </a:lnRef>
+                        <a:fillRef idx="1">
+                          <a:schemeClr val="accent1"/>
+                        </a:fillRef>
+                        <a:effectRef idx="0">
+                          <a:schemeClr val="accent1"/>
+                        </a:effectRef>
+                        <a:fontRef idx="minor">
+                          <a:schemeClr val="lt1"/>
+                        </a:fontRef>
+                      </wps:style>
+                      <wps:txbx>
+                        <w:txbxContent>
+                          <w:p>
+                            <w:pPr>
+                              <w:jc w:val="center"/>
+                            </w:pPr>
+                            <w:r>
+                              <w:t xml:space="preserve">INPUT </w:t>
+                            </w:r>
+                            <w:proofErr w:type="spellStart"/>
+                            <w:r>
+                              <w:t>a</w:t>
+                            </w:r>
+                            <w:proofErr w:type="gramStart"/>
+                            <w:r>
+                              <w:t>,b</w:t>
+                            </w:r>
+                            <w:proofErr w:type="spellEnd"/>
+                            <w:proofErr w:type="gramEnd"/>
+                          </w:p>
+                        </w:txbxContent>
+                      </wps:txbx>
+                      <wps:bodyPr rot="0" spcFirstLastPara="0" vertOverflow="overflow" horzOverflow="overflow" vert="horz" wrap="square" lIns="91440" tIns="45720" rIns="91440" bIns="45720" numCol="1" spcCol="0" rtlCol="0" fromWordArt="0" anchor="ctr" anchorCtr="0" forceAA="0" compatLnSpc="1">
+                        <a:prstTxWarp prst="textNoShape">
+                          <a:avLst/>
+                        </a:prstTxWarp>
+                        <a:noAutofit/>
+                      </wps:bodyPr>
+                    </wps:wsp>
+                  </a:graphicData>
+                </a:graphic>
+              </wp:anchor>
+            </w:drawing>
+          </mc:Choice>
+          <mc:Fallback>
+            <w:pict>
+              <v:shapetype w14:anchorId="2AA679D7" id="_x0000_t111" coordsize="21600,21600" o:spt="111" path="m4321,l21600,,17204,21600,,21600xe">
+                <v:stroke joinstyle="miter"/>
+                <v:path gradientshapeok="t" o:connecttype="custom" o:connectlocs="12961,0;10800,0;2161,10800;8602,21600;10800,21600;19402,10800" textboxrect="4321,0,17204,21600"/>
+              </v:shapetype>
+              <v:shape id="Flowchart: Data 2" o:spid="_x0000_s1031" type="#_x0000_t111" style="position:absolute;left:0;text-align:left;margin-left:221.95pt;margin-top:56.8pt;width:119.5pt;height:25.8pt;z-index:251660288;visibility:visible;mso-wrap-style:square;mso-wrap-distance-left:9pt;mso-wrap-distance-top:0;mso-wrap-distance-right:9pt;mso-wrap-distance-bottom:0;mso-position-horizontal:absolute;mso-position-horizontal-relative:text;mso-position-vertical:absolute;mso-position-vertical-relative:text;v-text-anchor:middle" o:gfxdata="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" fillcolor="#5b9bd5 [3204]" strokecolor="#1f4d78 [1604]" strokeweight="1pt">
+                <v:textbox>
+                  <w:txbxContent>
+                    <w:p>
+                      <w:pPr>
+                        <w:jc w:val="center"/>
+                      </w:pPr>
+                      <w:r>
+                        <w:t xml:space="preserve">INPUT </w:t>
+                      </w:r>
+                      <w:proofErr w:type="spellStart"/>
+                      <w:r>
+                        <w:t>a</w:t>
+                      </w:r>
+                      <w:proofErr w:type="gramStart"/>
+                      <w:r>
+                        <w:t>,b</w:t>
+                      </w:r>
+                      <w:proofErr w:type="spellEnd"/>
+                      <w:proofErr w:type="gramEnd"/>
+                    </w:p>
+                  </w:txbxContent>
+                </v:textbox>
+              </v:shape>
+            </w:pict>
+          </mc:Fallback>
+        </mc:AlternateContent>
+      </w:r>
+      <w:r>
+        <w:rPr>
+          <w:noProof/>
+        </w:rPr>
+        <mc:AlternateContent>
+          <mc:Choice Requires="wps">
+            <w:drawing>
+              <wp:anchor distT="0" distB="0" distL="114300" distR="114300" simplePos="0" relativeHeight="251659264" behindDoc="0" locked="0" layoutInCell="1" allowOverlap="1" wp14:anchorId="561D7AB8" wp14:editId="43F9B94A">
+                <wp:simplePos x="0" y="0"/>
+                <wp:positionH relativeFrom="column">
+                  <wp:posOffset>3035036</wp:posOffset>
+                </wp:positionH>
+                <wp:positionV relativeFrom="paragraph">
+                  <wp:posOffset>48895</wp:posOffset>
+                </wp:positionV>
+                <wp:extent cx="1103630" cy="318770"/>
                 <wp:effectExtent l="0" t="0" r="20320" b="24130"/>
                 <wp:wrapNone/>
                 <wp:docPr id="1" name="Flowchart: Alternate Process 1"/>
@@ -594,7 +1790,7 @@
                       <wps:spPr>
                         <a:xfrm>
                           <a:off x="0" y="0"/>
-                          <a:ext cx="1104181" cy="319177"/>
+                          <a:ext cx="1103630" cy="318770"/>
                         </a:xfrm>
                         <a:prstGeom prst="flowChartAlternateProcess">
                           <a:avLst/>
@@ -642,7 +1838,7 @@
           </mc:Choice>
           <mc:Fallback>
             <w:pict>
-              <v:shapetype id="_x0000_t176" coordsize="21600,21600" o:spt="176" adj="2700" path="m@0,qx0@0l0@2qy@0,21600l@1,21600qx21600@2l21600@0qy@1,xe">
+              <v:shapetype w14:anchorId="561D7AB8" id="_x0000_t176" coordsize="21600,21600" o:spt="176" adj="2700" path="m@0,qx0@0l0@2qy@0,21600l@1,21600qx21600@2l21600@0qy@1,xe">
                 <v:stroke joinstyle="miter"/>
                 <v:formulas>
                   <v:f eqn="val #0"/>
@@ -658,7 +1854,7 @@
                 </v:formulas>
                 <v:path gradientshapeok="t" limo="10800,10800" o:connecttype="custom" o:connectlocs="@8,0;0,@9;@8,@7;@6,@9" textboxrect="@3,@3,@4,@5"/>
               </v:shapetype>
-              <v:shape id="Flowchart: Alternate Process 1" o:spid="_x0000_s1026" type="#_x0000_t176" style="position:absolute;left:0;text-align:left;margin-left:186.1pt;margin-top:6.9pt;width:86.95pt;height:25.15pt;z-index:251659264;visibility:visible;mso-wrap-style:square;mso-wrap-distance-left:9pt;mso-wrap-distance-top:0;mso-wrap-distance-right:9pt;mso-wrap-distance-bottom:0;mso-position-horizontal:absolute;mso-position-horizontal-relative:text;mso-position-vertical:absolute;mso-position-vertical-relative:text;v-text-anchor:middle" o:gfxdata="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" fillcolor="#5b9bd5 [3204]" strokecolor="#1f4d78 [1604]" strokeweight="1pt">
+              <v:shape id="Flowchart: Alternate Process 1" o:spid="_x0000_s1032" type="#_x0000_t176" style="position:absolute;left:0;text-align:left;margin-left:239pt;margin-top:3.85pt;width:86.9pt;height:25.1pt;z-index:251659264;visibility:visible;mso-wrap-style:square;mso-wrap-distance-left:9pt;mso-wrap-distance-top:0;mso-wrap-distance-right:9pt;mso-wrap-distance-bottom:0;mso-position-horizontal:absolute;mso-position-horizontal-relative:text;mso-position-vertical:absolute;mso-position-vertical-relative:text;v-text-anchor:middle" o:gfxdata="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" fillcolor="#5b9bd5 [3204]" strokecolor="#1f4d78 [1604]" strokeweight="1pt">
                 <v:textbox>
                   <w:txbxContent>
                     <w:p>
@@ -676,11 +1872,6 @@
           </mc:Fallback>
         </mc:AlternateContent>
       </w:r>
-    </w:p>
-    <w:p>
-      <w:pPr>
-        <w:pStyle w:val="ListParagraph"/>
-      </w:pPr>
       <w:r>
         <w:rPr>
           <w:noProof/>
@@ -688,15 +1879,348 @@
         <mc:AlternateContent>
           <mc:Choice Requires="wps">
             <w:drawing>
-              <wp:anchor distT="0" distB="0" distL="114300" distR="114300" simplePos="0" relativeHeight="251663360" behindDoc="0" locked="0" layoutInCell="1" allowOverlap="1" wp14:anchorId="38ED1684" wp14:editId="7A85A3FC">
+              <wp:anchor distT="0" distB="0" distL="114300" distR="114300" simplePos="0" relativeHeight="251671552" behindDoc="0" locked="0" layoutInCell="1" allowOverlap="1" wp14:anchorId="5E461A8E" wp14:editId="4275AF26">
                 <wp:simplePos x="0" y="0"/>
                 <wp:positionH relativeFrom="column">
-                  <wp:posOffset>4416724</wp:posOffset>
+                  <wp:posOffset>3214058</wp:posOffset>
                 </wp:positionH>
                 <wp:positionV relativeFrom="paragraph">
-                  <wp:posOffset>2543079</wp:posOffset>
+                  <wp:posOffset>4583143</wp:posOffset>
+                </wp:positionV>
+                <wp:extent cx="1104181" cy="319177"/>
+                <wp:effectExtent l="0" t="0" r="20320" b="24130"/>
+                <wp:wrapNone/>
+                <wp:docPr id="8" name="Flowchart: Alternate Process 8"/>
+                <wp:cNvGraphicFramePr/>
+                <a:graphic xmlns:a="http://schemas.openxmlformats.org/drawingml/2006/main">
+                  <a:graphicData uri="http://schemas.microsoft.com/office/word/2010/wordprocessingShape">
+                    <wps:wsp>
+                      <wps:cNvSpPr/>
+                      <wps:spPr>
+                        <a:xfrm>
+                          <a:off x="0" y="0"/>
+                          <a:ext cx="1104181" cy="319177"/>
+                        </a:xfrm>
+                        <a:prstGeom prst="flowChartAlternateProcess">
+                          <a:avLst/>
+                        </a:prstGeom>
+                      </wps:spPr>
+                      <wps:style>
+                        <a:lnRef idx="2">
+                          <a:schemeClr val="accent1">
+                            <a:shade val="50000"/>
+                          </a:schemeClr>
+                        </a:lnRef>
+                        <a:fillRef idx="1">
+                          <a:schemeClr val="accent1"/>
+                        </a:fillRef>
+                        <a:effectRef idx="0">
+                          <a:schemeClr val="accent1"/>
+                        </a:effectRef>
+                        <a:fontRef idx="minor">
+                          <a:schemeClr val="lt1"/>
+                        </a:fontRef>
+                      </wps:style>
+                      <wps:txbx>
+                        <w:txbxContent>
+                          <w:p>
+                            <w:pPr>
+                              <w:jc w:val="center"/>
+                            </w:pPr>
+                            <w:r>
+                              <w:t>STOP</w:t>
+                            </w:r>
+                          </w:p>
+                        </w:txbxContent>
+                      </wps:txbx>
+                      <wps:bodyPr rot="0" spcFirstLastPara="0" vertOverflow="overflow" horzOverflow="overflow" vert="horz" wrap="square" lIns="91440" tIns="45720" rIns="91440" bIns="45720" numCol="1" spcCol="0" rtlCol="0" fromWordArt="0" anchor="ctr" anchorCtr="0" forceAA="0" compatLnSpc="1">
+                        <a:prstTxWarp prst="textNoShape">
+                          <a:avLst/>
+                        </a:prstTxWarp>
+                        <a:noAutofit/>
+                      </wps:bodyPr>
+                    </wps:wsp>
+                  </a:graphicData>
+                </a:graphic>
+              </wp:anchor>
+            </w:drawing>
+          </mc:Choice>
+          <mc:Fallback>
+            <w:pict>
+              <v:shape w14:anchorId="5E461A8E" id="Flowchart: Alternate Process 8" o:spid="_x0000_s1033" type="#_x0000_t176" style="position:absolute;left:0;text-align:left;margin-left:253.1pt;margin-top:360.9pt;width:86.95pt;height:25.15pt;z-index:251671552;visibility:visible;mso-wrap-style:square;mso-wrap-distance-left:9pt;mso-wrap-distance-top:0;mso-wrap-distance-right:9pt;mso-wrap-distance-bottom:0;mso-position-horizontal:absolute;mso-position-horizontal-relative:text;mso-position-vertical:absolute;mso-position-vertical-relative:text;v-text-anchor:middle" o:gfxdata="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" fillcolor="#5b9bd5 [3204]" strokecolor="#1f4d78 [1604]" strokeweight="1pt">
+                <v:textbox>
+                  <w:txbxContent>
+                    <w:p>
+                      <w:pPr>
+                        <w:jc w:val="center"/>
+                      </w:pPr>
+                      <w:r>
+                        <w:t>STOP</w:t>
+                      </w:r>
+                    </w:p>
+                  </w:txbxContent>
+                </v:textbox>
+              </v:shape>
+            </w:pict>
+          </mc:Fallback>
+        </mc:AlternateContent>
+      </w:r>
+      <w:r>
+        <w:rPr>
+          <w:noProof/>
+        </w:rPr>
+        <mc:AlternateContent>
+          <mc:Choice Requires="wps">
+            <w:drawing>
+              <wp:anchor distT="0" distB="0" distL="114300" distR="114300" simplePos="0" relativeHeight="251667456" behindDoc="0" locked="0" layoutInCell="1" allowOverlap="1" wp14:anchorId="37CD1E6B" wp14:editId="5314D200">
+                <wp:simplePos x="0" y="0"/>
+                <wp:positionH relativeFrom="column">
+                  <wp:posOffset>2655894</wp:posOffset>
+                </wp:positionH>
+                <wp:positionV relativeFrom="paragraph">
+                  <wp:posOffset>3412646</wp:posOffset>
                 </wp:positionV>
                 <wp:extent cx="2070339" cy="422694"/>
+                <wp:effectExtent l="19050" t="0" r="44450" b="15875"/>
+                <wp:wrapNone/>
+                <wp:docPr id="6" name="Flowchart: Data 6"/>
+                <wp:cNvGraphicFramePr/>
+                <a:graphic xmlns:a="http://schemas.openxmlformats.org/drawingml/2006/main">
+                  <a:graphicData uri="http://schemas.microsoft.com/office/word/2010/wordprocessingShape">
+                    <wps:wsp>
+                      <wps:cNvSpPr/>
+                      <wps:spPr>
+                        <a:xfrm>
+                          <a:off x="0" y="0"/>
+                          <a:ext cx="2070339" cy="422694"/>
+                        </a:xfrm>
+                        <a:prstGeom prst="flowChartInputOutput">
+                          <a:avLst/>
+                        </a:prstGeom>
+                      </wps:spPr>
+                      <wps:style>
+                        <a:lnRef idx="2">
+                          <a:schemeClr val="accent1">
+                            <a:shade val="50000"/>
+                          </a:schemeClr>
+                        </a:lnRef>
+                        <a:fillRef idx="1">
+                          <a:schemeClr val="accent1"/>
+                        </a:fillRef>
+                        <a:effectRef idx="0">
+                          <a:schemeClr val="accent1"/>
+                        </a:effectRef>
+                        <a:fontRef idx="minor">
+                          <a:schemeClr val="lt1"/>
+                        </a:fontRef>
+                      </wps:style>
+                      <wps:txbx>
+                        <w:txbxContent>
+                          <w:p>
+                            <w:pPr>
+                              <w:jc w:val="center"/>
+                            </w:pPr>
+                            <w:r>
+                              <w:t>PRINT “</w:t>
+                            </w:r>
+                            <w:proofErr w:type="spellStart"/>
+                            <w:r>
+                              <w:t>Gia</w:t>
+                            </w:r>
+                            <w:proofErr w:type="spellEnd"/>
+                            <w:r>
+                              <w:t xml:space="preserve"> tri </w:t>
+                            </w:r>
+                            <w:proofErr w:type="spellStart"/>
+                            <w:r>
+                              <w:t>lon</w:t>
+                            </w:r>
+                            <w:proofErr w:type="spellEnd"/>
+                            <w:r>
+                              <w:t xml:space="preserve"> </w:t>
+                            </w:r>
+                            <w:proofErr w:type="spellStart"/>
+                            <w:r>
+                              <w:t>nhat</w:t>
+                            </w:r>
+                            <w:proofErr w:type="spellEnd"/>
+                            <w:r>
+                              <w:t xml:space="preserve"> la a”</w:t>
+                            </w:r>
+                          </w:p>
+                        </w:txbxContent>
+                      </wps:txbx>
+                      <wps:bodyPr rot="0" spcFirstLastPara="0" vertOverflow="overflow" horzOverflow="overflow" vert="horz" wrap="square" lIns="91440" tIns="45720" rIns="91440" bIns="45720" numCol="1" spcCol="0" rtlCol="0" fromWordArt="0" anchor="ctr" anchorCtr="0" forceAA="0" compatLnSpc="1">
+                        <a:prstTxWarp prst="textNoShape">
+                          <a:avLst/>
+                        </a:prstTxWarp>
+                        <a:noAutofit/>
+                      </wps:bodyPr>
+                    </wps:wsp>
+                  </a:graphicData>
+                </a:graphic>
+                <wp14:sizeRelH relativeFrom="margin">
+                  <wp14:pctWidth>0</wp14:pctWidth>
+                </wp14:sizeRelH>
+                <wp14:sizeRelV relativeFrom="margin">
+                  <wp14:pctHeight>0</wp14:pctHeight>
+                </wp14:sizeRelV>
+              </wp:anchor>
+            </w:drawing>
+          </mc:Choice>
+          <mc:Fallback>
+            <w:pict>
+              <v:shape w14:anchorId="37CD1E6B" id="Flowchart: Data 6" o:spid="_x0000_s1034" type="#_x0000_t111" style="position:absolute;left:0;text-align:left;margin-left:209.15pt;margin-top:268.7pt;width:163pt;height:33.3pt;z-index:251667456;visibility:visible;mso-wrap-style:square;mso-width-percent:0;mso-height-percent:0;mso-wrap-distance-left:9pt;mso-wrap-distance-top:0;mso-wrap-distance-right:9pt;mso-wrap-distance-bottom:0;mso-position-horizontal:absolute;mso-position-horizontal-relative:text;mso-position-vertical:absolute;mso-position-vertical-relative:text;mso-width-percent:0;mso-height-percent:0;mso-width-relative:margin;mso-height-relative:margin;v-text-anchor:middle" o:gfxdata="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" fillcolor="#5b9bd5 [3204]" strokecolor="#1f4d78 [1604]" strokeweight="1pt">
+                <v:textbox>
+                  <w:txbxContent>
+                    <w:p>
+                      <w:pPr>
+                        <w:jc w:val="center"/>
+                      </w:pPr>
+                      <w:r>
+                        <w:t>PRINT “</w:t>
+                      </w:r>
+                      <w:proofErr w:type="spellStart"/>
+                      <w:r>
+                        <w:t>Gia</w:t>
+                      </w:r>
+                      <w:proofErr w:type="spellEnd"/>
+                      <w:r>
+                        <w:t xml:space="preserve"> tri </w:t>
+                      </w:r>
+                      <w:proofErr w:type="spellStart"/>
+                      <w:r>
+                        <w:t>lon</w:t>
+                      </w:r>
+                      <w:proofErr w:type="spellEnd"/>
+                      <w:r>
+                        <w:t xml:space="preserve"> </w:t>
+                      </w:r>
+                      <w:proofErr w:type="spellStart"/>
+                      <w:r>
+                        <w:t>nhat</w:t>
+                      </w:r>
+                      <w:proofErr w:type="spellEnd"/>
+                      <w:r>
+                        <w:t xml:space="preserve"> la a”</w:t>
+                      </w:r>
+                    </w:p>
+                  </w:txbxContent>
+                </v:textbox>
+              </v:shape>
+            </w:pict>
+          </mc:Fallback>
+        </mc:AlternateContent>
+      </w:r>
+      <w:r>
+        <w:rPr>
+          <w:noProof/>
+        </w:rPr>
+        <mc:AlternateContent>
+          <mc:Choice Requires="wps">
+            <w:drawing>
+              <wp:anchor distT="0" distB="0" distL="114300" distR="114300" simplePos="0" relativeHeight="251665408" behindDoc="0" locked="0" layoutInCell="1" allowOverlap="1" wp14:anchorId="2B01C28E" wp14:editId="7D9188B1">
+                <wp:simplePos x="0" y="0"/>
+                <wp:positionH relativeFrom="column">
+                  <wp:posOffset>1430655</wp:posOffset>
+                </wp:positionH>
+                <wp:positionV relativeFrom="paragraph">
+                  <wp:posOffset>2296531</wp:posOffset>
+                </wp:positionV>
+                <wp:extent cx="1371600" cy="698500"/>
+                <wp:effectExtent l="19050" t="19050" r="19050" b="44450"/>
+                <wp:wrapNone/>
+                <wp:docPr id="5" name="Flowchart: Decision 5"/>
+                <wp:cNvGraphicFramePr/>
+                <a:graphic xmlns:a="http://schemas.openxmlformats.org/drawingml/2006/main">
+                  <a:graphicData uri="http://schemas.microsoft.com/office/word/2010/wordprocessingShape">
+                    <wps:wsp>
+                      <wps:cNvSpPr/>
+                      <wps:spPr>
+                        <a:xfrm>
+                          <a:off x="0" y="0"/>
+                          <a:ext cx="1371600" cy="698500"/>
+                        </a:xfrm>
+                        <a:prstGeom prst="flowChartDecision">
+                          <a:avLst/>
+                        </a:prstGeom>
+                      </wps:spPr>
+                      <wps:style>
+                        <a:lnRef idx="2">
+                          <a:schemeClr val="accent1">
+                            <a:shade val="50000"/>
+                          </a:schemeClr>
+                        </a:lnRef>
+                        <a:fillRef idx="1">
+                          <a:schemeClr val="accent1"/>
+                        </a:fillRef>
+                        <a:effectRef idx="0">
+                          <a:schemeClr val="accent1"/>
+                        </a:effectRef>
+                        <a:fontRef idx="minor">
+                          <a:schemeClr val="lt1"/>
+                        </a:fontRef>
+                      </wps:style>
+                      <wps:txbx>
+                        <w:txbxContent>
+                          <w:p>
+                            <w:pPr>
+                              <w:jc w:val="center"/>
+                            </w:pPr>
+                            <w:r>
+                              <w:t>IF a&gt;b</w:t>
+                            </w:r>
+                          </w:p>
+                        </w:txbxContent>
+                      </wps:txbx>
+                      <wps:bodyPr rot="0" spcFirstLastPara="0" vertOverflow="overflow" horzOverflow="overflow" vert="horz" wrap="square" lIns="91440" tIns="45720" rIns="91440" bIns="45720" numCol="1" spcCol="0" rtlCol="0" fromWordArt="0" anchor="ctr" anchorCtr="0" forceAA="0" compatLnSpc="1">
+                        <a:prstTxWarp prst="textNoShape">
+                          <a:avLst/>
+                        </a:prstTxWarp>
+                        <a:noAutofit/>
+                      </wps:bodyPr>
+                    </wps:wsp>
+                  </a:graphicData>
+                </a:graphic>
+              </wp:anchor>
+            </w:drawing>
+          </mc:Choice>
+          <mc:Fallback>
+            <w:pict>
+              <v:shape w14:anchorId="2B01C28E" id="Flowchart: Decision 5" o:spid="_x0000_s1035" type="#_x0000_t110" style="position:absolute;left:0;text-align:left;margin-left:112.65pt;margin-top:180.85pt;width:108pt;height:55pt;z-index:251665408;visibility:visible;mso-wrap-style:square;mso-wrap-distance-left:9pt;mso-wrap-distance-top:0;mso-wrap-distance-right:9pt;mso-wrap-distance-bottom:0;mso-position-horizontal:absolute;mso-position-horizontal-relative:text;mso-position-vertical:absolute;mso-position-vertical-relative:text;v-text-anchor:middle" o:gfxdata="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" fillcolor="#5b9bd5 [3204]" strokecolor="#1f4d78 [1604]" strokeweight="1pt">
+                <v:textbox>
+                  <w:txbxContent>
+                    <w:p>
+                      <w:pPr>
+                        <w:jc w:val="center"/>
+                      </w:pPr>
+                      <w:r>
+                        <w:t>IF a&gt;b</w:t>
+                      </w:r>
+                    </w:p>
+                  </w:txbxContent>
+                </v:textbox>
+              </v:shape>
+            </w:pict>
+          </mc:Fallback>
+        </mc:AlternateContent>
+      </w:r>
+      <w:r>
+        <w:rPr>
+          <w:noProof/>
+        </w:rPr>
+        <mc:AlternateContent>
+          <mc:Choice Requires="wps">
+            <w:drawing>
+              <wp:anchor distT="0" distB="0" distL="114300" distR="114300" simplePos="0" relativeHeight="251663360" behindDoc="0" locked="0" layoutInCell="1" allowOverlap="1" wp14:anchorId="5335D69A" wp14:editId="5376A5CA">
+                <wp:simplePos x="0" y="0"/>
+                <wp:positionH relativeFrom="column">
+                  <wp:posOffset>4744085</wp:posOffset>
+                </wp:positionH>
+                <wp:positionV relativeFrom="paragraph">
+                  <wp:posOffset>2516505</wp:posOffset>
+                </wp:positionV>
+                <wp:extent cx="2070100" cy="422275"/>
                 <wp:effectExtent l="19050" t="0" r="44450" b="15875"/>
                 <wp:wrapNone/>
                 <wp:docPr id="4" name="Flowchart: Data 4"/>
@@ -708,7 +2232,7 @@
                       <wps:spPr>
                         <a:xfrm>
                           <a:off x="0" y="0"/>
-                          <a:ext cx="2070339" cy="422694"/>
+                          <a:ext cx="2070100" cy="422275"/>
                         </a:xfrm>
                         <a:prstGeom prst="flowChartInputOutput">
                           <a:avLst/>
@@ -786,11 +2310,7 @@
           </mc:Choice>
           <mc:Fallback>
             <w:pict>
-              <v:shapetype w14:anchorId="38ED1684" id="_x0000_t111" coordsize="21600,21600" o:spt="111" path="m4321,l21600,,17204,21600,,21600xe">
-                <v:stroke joinstyle="miter"/>
-                <v:path gradientshapeok="t" o:connecttype="custom" o:connectlocs="12961,0;10800,0;2161,10800;8602,21600;10800,21600;19402,10800" textboxrect="4321,0,17204,21600"/>
-              </v:shapetype>
-              <v:shape id="Flowchart: Data 4" o:spid="_x0000_s1027" type="#_x0000_t111" style="position:absolute;left:0;text-align:left;margin-left:347.75pt;margin-top:200.25pt;width:163pt;height:33.3pt;z-index:251663360;visibility:visible;mso-wrap-style:square;mso-width-percent:0;mso-height-percent:0;mso-wrap-distance-left:9pt;mso-wrap-distance-top:0;mso-wrap-distance-right:9pt;mso-wrap-distance-bottom:0;mso-position-horizontal:absolute;mso-position-horizontal-relative:text;mso-position-vertical:absolute;mso-position-vertical-relative:text;mso-width-percent:0;mso-height-percent:0;mso-width-relative:margin;mso-height-relative:margin;v-text-anchor:middle" o:gfxdata="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" fillcolor="#5b9bd5 [3204]" strokecolor="#1f4d78 [1604]" strokeweight="1pt">
+              <v:shape w14:anchorId="5335D69A" id="Flowchart: Data 4" o:spid="_x0000_s1036" type="#_x0000_t111" style="position:absolute;left:0;text-align:left;margin-left:373.55pt;margin-top:198.15pt;width:163pt;height:33.25pt;z-index:251663360;visibility:visible;mso-wrap-style:square;mso-width-percent:0;mso-height-percent:0;mso-wrap-distance-left:9pt;mso-wrap-distance-top:0;mso-wrap-distance-right:9pt;mso-wrap-distance-bottom:0;mso-position-horizontal:absolute;mso-position-horizontal-relative:text;mso-position-vertical:absolute;mso-position-vertical-relative:text;mso-width-percent:0;mso-height-percent:0;mso-width-relative:margin;mso-height-relative:margin;v-text-anchor:middle" o:gfxdata="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" fillcolor="#5b9bd5 [3204]" strokecolor="#1f4d78 [1604]" strokeweight="1pt">
                 <v:textbox>
                   <w:txbxContent>
                     <w:p>
@@ -839,18 +2359,18 @@
         <mc:AlternateContent>
           <mc:Choice Requires="wps">
             <w:drawing>
-              <wp:anchor distT="0" distB="0" distL="114300" distR="114300" simplePos="0" relativeHeight="251661312" behindDoc="0" locked="0" layoutInCell="1" allowOverlap="1">
+              <wp:anchor distT="0" distB="0" distL="114300" distR="114300" simplePos="0" relativeHeight="251669504" behindDoc="0" locked="0" layoutInCell="1" allowOverlap="1" wp14:anchorId="09C31A0B" wp14:editId="1CCABB71">
                 <wp:simplePos x="0" y="0"/>
-                <wp:positionH relativeFrom="column">
-                  <wp:posOffset>2294626</wp:posOffset>
+                <wp:positionH relativeFrom="margin">
+                  <wp:posOffset>-179358</wp:posOffset>
                 </wp:positionH>
                 <wp:positionV relativeFrom="paragraph">
-                  <wp:posOffset>1438898</wp:posOffset>
+                  <wp:posOffset>3464129</wp:posOffset>
                 </wp:positionV>
-                <wp:extent cx="1371600" cy="698740"/>
-                <wp:effectExtent l="19050" t="19050" r="19050" b="44450"/>
+                <wp:extent cx="2070339" cy="422694"/>
+                <wp:effectExtent l="19050" t="0" r="44450" b="15875"/>
                 <wp:wrapNone/>
-                <wp:docPr id="3" name="Flowchart: Decision 3"/>
+                <wp:docPr id="7" name="Flowchart: Data 7"/>
                 <wp:cNvGraphicFramePr/>
                 <a:graphic xmlns:a="http://schemas.openxmlformats.org/drawingml/2006/main">
                   <a:graphicData uri="http://schemas.microsoft.com/office/word/2010/wordprocessingShape">
@@ -859,9 +2379,9 @@
                       <wps:spPr>
                         <a:xfrm>
                           <a:off x="0" y="0"/>
-                          <a:ext cx="1371600" cy="698740"/>
+                          <a:ext cx="2070339" cy="422694"/>
                         </a:xfrm>
-                        <a:prstGeom prst="flowChartDecision">
+                        <a:prstGeom prst="flowChartInputOutput">
                           <a:avLst/>
                         </a:prstGeom>
                       </wps:spPr>
@@ -888,7 +2408,31 @@
                               <w:jc w:val="center"/>
                             </w:pPr>
                             <w:r>
-                              <w:t>IF a=b</w:t>
+                              <w:t>PRINT “</w:t>
+                            </w:r>
+                            <w:proofErr w:type="spellStart"/>
+                            <w:r>
+                              <w:t>Gia</w:t>
+                            </w:r>
+                            <w:proofErr w:type="spellEnd"/>
+                            <w:r>
+                              <w:t xml:space="preserve"> tri </w:t>
+                            </w:r>
+                            <w:proofErr w:type="spellStart"/>
+                            <w:r>
+                              <w:t>lon</w:t>
+                            </w:r>
+                            <w:proofErr w:type="spellEnd"/>
+                            <w:r>
+                              <w:t xml:space="preserve"> </w:t>
+                            </w:r>
+                            <w:proofErr w:type="spellStart"/>
+                            <w:r>
+                              <w:t>nhat</w:t>
+                            </w:r>
+                            <w:proofErr w:type="spellEnd"/>
+                            <w:r>
+                              <w:t xml:space="preserve"> la b”</w:t>
                             </w:r>
                           </w:p>
                         </w:txbxContent>
@@ -902,16 +2446,18 @@
                     </wps:wsp>
                   </a:graphicData>
                 </a:graphic>
+                <wp14:sizeRelH relativeFrom="margin">
+                  <wp14:pctWidth>0</wp14:pctWidth>
+                </wp14:sizeRelH>
+                <wp14:sizeRelV relativeFrom="margin">
+                  <wp14:pctHeight>0</wp14:pctHeight>
+                </wp14:sizeRelV>
               </wp:anchor>
             </w:drawing>
           </mc:Choice>
           <mc:Fallback>
             <w:pict>
-              <v:shapetype id="_x0000_t110" coordsize="21600,21600" o:spt="110" path="m10800,l,10800,10800,21600,21600,10800xe">
-                <v:stroke joinstyle="miter"/>
-                <v:path gradientshapeok="t" o:connecttype="rect" textboxrect="5400,5400,16200,16200"/>
-              </v:shapetype>
-              <v:shape id="Flowchart: Decision 3" o:spid="_x0000_s1028" type="#_x0000_t110" style="position:absolute;left:0;text-align:left;margin-left:180.7pt;margin-top:113.3pt;width:108pt;height:55pt;z-index:251661312;visibility:visible;mso-wrap-style:square;mso-wrap-distance-left:9pt;mso-wrap-distance-top:0;mso-wrap-distance-right:9pt;mso-wrap-distance-bottom:0;mso-position-horizontal:absolute;mso-position-horizontal-relative:text;mso-position-vertical:absolute;mso-position-vertical-relative:text;v-text-anchor:middle" o:gfxdata="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" fillcolor="#5b9bd5 [3204]" strokecolor="#1f4d78 [1604]" strokeweight="1pt">
+              <v:shape w14:anchorId="09C31A0B" id="Flowchart: Data 7" o:spid="_x0000_s1037" type="#_x0000_t111" style="position:absolute;left:0;text-align:left;margin-left:-14.1pt;margin-top:272.75pt;width:163pt;height:33.3pt;z-index:251669504;visibility:visible;mso-wrap-style:square;mso-width-percent:0;mso-height-percent:0;mso-wrap-distance-left:9pt;mso-wrap-distance-top:0;mso-wrap-distance-right:9pt;mso-wrap-distance-bottom:0;mso-position-horizontal:absolute;mso-position-horizontal-relative:margin;mso-position-vertical:absolute;mso-position-vertical-relative:text;mso-width-percent:0;mso-height-percent:0;mso-width-relative:margin;mso-height-relative:margin;v-text-anchor:middle" o:gfxdata="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" fillcolor="#5b9bd5 [3204]" strokecolor="#1f4d78 [1604]" strokeweight="1pt">
                 <v:textbox>
                   <w:txbxContent>
                     <w:p>
@@ -919,124 +2465,36 @@
                         <w:jc w:val="center"/>
                       </w:pPr>
                       <w:r>
-                        <w:t>IF a=b</w:t>
+                        <w:t>PRINT “</w:t>
+                      </w:r>
+                      <w:proofErr w:type="spellStart"/>
+                      <w:r>
+                        <w:t>Gia</w:t>
+                      </w:r>
+                      <w:proofErr w:type="spellEnd"/>
+                      <w:r>
+                        <w:t xml:space="preserve"> tri </w:t>
+                      </w:r>
+                      <w:proofErr w:type="spellStart"/>
+                      <w:r>
+                        <w:t>lon</w:t>
+                      </w:r>
+                      <w:proofErr w:type="spellEnd"/>
+                      <w:r>
+                        <w:t xml:space="preserve"> </w:t>
+                      </w:r>
+                      <w:proofErr w:type="spellStart"/>
+                      <w:r>
+                        <w:t>nhat</w:t>
+                      </w:r>
+                      <w:proofErr w:type="spellEnd"/>
+                      <w:r>
+                        <w:t xml:space="preserve"> la b”</w:t>
                       </w:r>
                     </w:p>
                   </w:txbxContent>
                 </v:textbox>
-              </v:shape>
-            </w:pict>
-          </mc:Fallback>
-        </mc:AlternateContent>
-      </w:r>
-      <w:r>
-        <w:rPr>
-          <w:noProof/>
-        </w:rPr>
-        <mc:AlternateContent>
-          <mc:Choice Requires="wps">
-            <w:drawing>
-              <wp:anchor distT="0" distB="0" distL="114300" distR="114300" simplePos="0" relativeHeight="251660288" behindDoc="0" locked="0" layoutInCell="1" allowOverlap="1">
-                <wp:simplePos x="0" y="0"/>
-                <wp:positionH relativeFrom="column">
-                  <wp:posOffset>2199196</wp:posOffset>
-                </wp:positionH>
-                <wp:positionV relativeFrom="paragraph">
-                  <wp:posOffset>575729</wp:posOffset>
-                </wp:positionV>
-                <wp:extent cx="1518249" cy="327804"/>
-                <wp:effectExtent l="19050" t="0" r="44450" b="15240"/>
-                <wp:wrapNone/>
-                <wp:docPr id="2" name="Flowchart: Data 2"/>
-                <wp:cNvGraphicFramePr/>
-                <a:graphic xmlns:a="http://schemas.openxmlformats.org/drawingml/2006/main">
-                  <a:graphicData uri="http://schemas.microsoft.com/office/word/2010/wordprocessingShape">
-                    <wps:wsp>
-                      <wps:cNvSpPr/>
-                      <wps:spPr>
-                        <a:xfrm>
-                          <a:off x="0" y="0"/>
-                          <a:ext cx="1518249" cy="327804"/>
-                        </a:xfrm>
-                        <a:prstGeom prst="flowChartInputOutput">
-                          <a:avLst/>
-                        </a:prstGeom>
-                      </wps:spPr>
-                      <wps:style>
-                        <a:lnRef idx="2">
-                          <a:schemeClr val="accent1">
-                            <a:shade val="50000"/>
-                          </a:schemeClr>
-                        </a:lnRef>
-                        <a:fillRef idx="1">
-                          <a:schemeClr val="accent1"/>
-                        </a:fillRef>
-                        <a:effectRef idx="0">
-                          <a:schemeClr val="accent1"/>
-                        </a:effectRef>
-                        <a:fontRef idx="minor">
-                          <a:schemeClr val="lt1"/>
-                        </a:fontRef>
-                      </wps:style>
-                      <wps:txbx>
-                        <w:txbxContent>
-                          <w:p>
-                            <w:pPr>
-                              <w:jc w:val="center"/>
-                            </w:pPr>
-                            <w:r>
-                              <w:t xml:space="preserve">INPUT </w:t>
-                            </w:r>
-                            <w:proofErr w:type="spellStart"/>
-                            <w:r>
-                              <w:t>a</w:t>
-                            </w:r>
-                            <w:proofErr w:type="gramStart"/>
-                            <w:r>
-                              <w:t>,b</w:t>
-                            </w:r>
-                            <w:proofErr w:type="spellEnd"/>
-                            <w:proofErr w:type="gramEnd"/>
-                          </w:p>
-                        </w:txbxContent>
-                      </wps:txbx>
-                      <wps:bodyPr rot="0" spcFirstLastPara="0" vertOverflow="overflow" horzOverflow="overflow" vert="horz" wrap="square" lIns="91440" tIns="45720" rIns="91440" bIns="45720" numCol="1" spcCol="0" rtlCol="0" fromWordArt="0" anchor="ctr" anchorCtr="0" forceAA="0" compatLnSpc="1">
-                        <a:prstTxWarp prst="textNoShape">
-                          <a:avLst/>
-                        </a:prstTxWarp>
-                        <a:noAutofit/>
-                      </wps:bodyPr>
-                    </wps:wsp>
-                  </a:graphicData>
-                </a:graphic>
-              </wp:anchor>
-            </w:drawing>
-          </mc:Choice>
-          <mc:Fallback>
-            <w:pict>
-              <v:shape id="Flowchart: Data 2" o:spid="_x0000_s1029" type="#_x0000_t111" style="position:absolute;left:0;text-align:left;margin-left:173.15pt;margin-top:45.35pt;width:119.55pt;height:25.8pt;z-index:251660288;visibility:visible;mso-wrap-style:square;mso-wrap-distance-left:9pt;mso-wrap-distance-top:0;mso-wrap-distance-right:9pt;mso-wrap-distance-bottom:0;mso-position-horizontal:absolute;mso-position-horizontal-relative:text;mso-position-vertical:absolute;mso-position-vertical-relative:text;v-text-anchor:middle" o:gfxdata="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" fillcolor="#5b9bd5 [3204]" strokecolor="#1f4d78 [1604]" strokeweight="1pt">
-                <v:textbox>
-                  <w:txbxContent>
-                    <w:p>
-                      <w:pPr>
-                        <w:jc w:val="center"/>
-                      </w:pPr>
-                      <w:r>
-                        <w:t xml:space="preserve">INPUT </w:t>
-                      </w:r>
-                      <w:proofErr w:type="spellStart"/>
-                      <w:r>
-                        <w:t>a</w:t>
-                      </w:r>
-                      <w:proofErr w:type="gramStart"/>
-                      <w:r>
-                        <w:t>,b</w:t>
-                      </w:r>
-                      <w:proofErr w:type="spellEnd"/>
-                      <w:proofErr w:type="gramEnd"/>
-                    </w:p>
-                  </w:txbxContent>
-                </v:textbox>
+                <w10:wrap anchorx="margin"/>
               </v:shape>
             </w:pict>
           </mc:Fallback>

</xml_diff>